<commit_message>
Fixed Checkout Bugs, Updated DataBase and Updated TCS, TP ans Class Diagrams in RAD and SDD
</commit_message>
<xml_diff>
--- a/Deliverables/SDD_GameOver.docx
+++ b/Deliverables/SDD_GameOver.docx
@@ -609,41 +609,39 @@
           <w:szCs w:val="28"/>
         </w:rPr>
       </w:pPr>
-      <w:proofErr w:type="spellStart"/>
       <w:r>
         <w:rPr>
           <w:rFonts w:ascii="Agency FB" w:eastAsia="Agency FB" w:hAnsi="Agency FB" w:cs="Agency FB"/>
           <w:sz w:val="28"/>
           <w:szCs w:val="28"/>
         </w:rPr>
-        <w:t>Revision</w:t>
-      </w:r>
-      <w:proofErr w:type="spellEnd"/>
+        <w:t>Revision History…………………………………………………………………………….…………………………………………………………………..…</w:t>
+      </w:r>
       <w:r>
         <w:rPr>
           <w:rFonts w:ascii="Agency FB" w:eastAsia="Agency FB" w:hAnsi="Agency FB" w:cs="Agency FB"/>
           <w:sz w:val="28"/>
           <w:szCs w:val="28"/>
         </w:rPr>
-        <w:t xml:space="preserve"> History………………………………………………………………………</w:t>
-      </w:r>
-      <w:proofErr w:type="gramStart"/>
-      <w:r>
+        <w:t>3</w:t>
+      </w:r>
+    </w:p>
+    <w:p>
+      <w:pPr>
+        <w:jc w:val="both"/>
         <w:rPr>
           <w:rFonts w:ascii="Agency FB" w:eastAsia="Agency FB" w:hAnsi="Agency FB" w:cs="Agency FB"/>
           <w:sz w:val="28"/>
           <w:szCs w:val="28"/>
         </w:rPr>
-        <w:t>…….</w:t>
-      </w:r>
-      <w:proofErr w:type="gramEnd"/>
+      </w:pPr>
       <w:r>
         <w:rPr>
           <w:rFonts w:ascii="Agency FB" w:eastAsia="Agency FB" w:hAnsi="Agency FB" w:cs="Agency FB"/>
           <w:sz w:val="28"/>
           <w:szCs w:val="28"/>
         </w:rPr>
-        <w:t>…………………………………………………………………..…</w:t>
+        <w:t>1.</w:t>
       </w:r>
       <w:r>
         <w:rPr>
@@ -651,103 +649,41 @@
           <w:sz w:val="28"/>
           <w:szCs w:val="28"/>
         </w:rPr>
-        <w:t>3</w:t>
-      </w:r>
-    </w:p>
-    <w:p>
-      <w:pPr>
-        <w:jc w:val="both"/>
+        <w:t>Introduzione…………………………………………………………………………….…………………………………………………………………..………</w:t>
+      </w:r>
+      <w:r>
         <w:rPr>
           <w:rFonts w:ascii="Agency FB" w:eastAsia="Agency FB" w:hAnsi="Agency FB" w:cs="Agency FB"/>
           <w:sz w:val="28"/>
           <w:szCs w:val="28"/>
         </w:rPr>
-      </w:pPr>
-      <w:r>
+        <w:t>4</w:t>
+      </w:r>
+    </w:p>
+    <w:p>
+      <w:pPr>
+        <w:jc w:val="both"/>
         <w:rPr>
           <w:rFonts w:ascii="Agency FB" w:eastAsia="Agency FB" w:hAnsi="Agency FB" w:cs="Agency FB"/>
           <w:sz w:val="28"/>
           <w:szCs w:val="28"/>
         </w:rPr>
-        <w:t>1.</w:t>
-      </w:r>
+      </w:pPr>
       <w:r>
         <w:rPr>
           <w:rFonts w:ascii="Agency FB" w:eastAsia="Agency FB" w:hAnsi="Agency FB" w:cs="Agency FB"/>
           <w:sz w:val="28"/>
           <w:szCs w:val="28"/>
         </w:rPr>
-        <w:t>Introduzione………………………………………………………………………</w:t>
-      </w:r>
-      <w:proofErr w:type="gramStart"/>
+        <w:t>2.Architettura Sistema Proposto.</w:t>
+      </w:r>
       <w:r>
         <w:rPr>
           <w:rFonts w:ascii="Agency FB" w:eastAsia="Agency FB" w:hAnsi="Agency FB" w:cs="Agency FB"/>
           <w:sz w:val="28"/>
           <w:szCs w:val="28"/>
         </w:rPr>
-        <w:t>…….</w:t>
-      </w:r>
-      <w:proofErr w:type="gramEnd"/>
-      <w:r>
-        <w:rPr>
-          <w:rFonts w:ascii="Agency FB" w:eastAsia="Agency FB" w:hAnsi="Agency FB" w:cs="Agency FB"/>
-          <w:sz w:val="28"/>
-          <w:szCs w:val="28"/>
-        </w:rPr>
-        <w:t>…………………………………………………………………..………</w:t>
-      </w:r>
-      <w:r>
-        <w:rPr>
-          <w:rFonts w:ascii="Agency FB" w:eastAsia="Agency FB" w:hAnsi="Agency FB" w:cs="Agency FB"/>
-          <w:sz w:val="28"/>
-          <w:szCs w:val="28"/>
-        </w:rPr>
-        <w:t>4</w:t>
-      </w:r>
-    </w:p>
-    <w:p>
-      <w:pPr>
-        <w:jc w:val="both"/>
-        <w:rPr>
-          <w:rFonts w:ascii="Agency FB" w:eastAsia="Agency FB" w:hAnsi="Agency FB" w:cs="Agency FB"/>
-          <w:sz w:val="28"/>
-          <w:szCs w:val="28"/>
-        </w:rPr>
-      </w:pPr>
-      <w:r>
-        <w:rPr>
-          <w:rFonts w:ascii="Agency FB" w:eastAsia="Agency FB" w:hAnsi="Agency FB" w:cs="Agency FB"/>
-          <w:sz w:val="28"/>
-          <w:szCs w:val="28"/>
-        </w:rPr>
-        <w:t xml:space="preserve">2.Architettura Sistema </w:t>
-      </w:r>
-      <w:proofErr w:type="gramStart"/>
-      <w:r>
-        <w:rPr>
-          <w:rFonts w:ascii="Agency FB" w:eastAsia="Agency FB" w:hAnsi="Agency FB" w:cs="Agency FB"/>
-          <w:sz w:val="28"/>
-          <w:szCs w:val="28"/>
-        </w:rPr>
-        <w:t>Proposto.</w:t>
-      </w:r>
-      <w:r>
-        <w:rPr>
-          <w:rFonts w:ascii="Agency FB" w:eastAsia="Agency FB" w:hAnsi="Agency FB" w:cs="Agency FB"/>
-          <w:sz w:val="28"/>
-          <w:szCs w:val="28"/>
-        </w:rPr>
-        <w:t>…</w:t>
-      </w:r>
-      <w:proofErr w:type="gramEnd"/>
-      <w:r>
-        <w:rPr>
-          <w:rFonts w:ascii="Agency FB" w:eastAsia="Agency FB" w:hAnsi="Agency FB" w:cs="Agency FB"/>
-          <w:sz w:val="28"/>
-          <w:szCs w:val="28"/>
-        </w:rPr>
-        <w:t>………………………………………….…………………………………………………………………..………</w:t>
+        <w:t>…………………………………………….…………………………………………………………………..………</w:t>
       </w:r>
       <w:r>
         <w:rPr>
@@ -1432,26 +1368,11 @@
                 <w:rFonts w:ascii="Agency FB" w:hAnsi="Agency FB"/>
               </w:rPr>
             </w:pPr>
-            <w:proofErr w:type="spellStart"/>
-            <w:r>
-              <w:rPr>
-                <w:rFonts w:ascii="Agency FB" w:hAnsi="Agency FB"/>
-              </w:rPr>
-              <w:t>LGe</w:t>
-            </w:r>
-            <w:proofErr w:type="spellEnd"/>
-            <w:r>
-              <w:rPr>
-                <w:rFonts w:ascii="Agency FB" w:hAnsi="Agency FB"/>
-              </w:rPr>
-              <w:t xml:space="preserve">, </w:t>
-            </w:r>
-            <w:proofErr w:type="spellStart"/>
-            <w:r>
-              <w:rPr>
-                <w:rFonts w:ascii="Agency FB" w:hAnsi="Agency FB"/>
-              </w:rPr>
-              <w:t>B</w:t>
+            <w:r>
+              <w:rPr>
+                <w:rFonts w:ascii="Agency FB" w:hAnsi="Agency FB"/>
+              </w:rPr>
+              <w:t>LGe, B</w:t>
             </w:r>
             <w:r>
               <w:rPr>
@@ -1463,23 +1384,8 @@
               <w:rPr>
                 <w:rFonts w:ascii="Agency FB" w:hAnsi="Agency FB"/>
               </w:rPr>
-              <w:t>o</w:t>
-            </w:r>
-            <w:proofErr w:type="spellEnd"/>
-            <w:r>
-              <w:rPr>
-                <w:rFonts w:ascii="Agency FB" w:hAnsi="Agency FB"/>
-              </w:rPr>
-              <w:t xml:space="preserve">, </w:t>
-            </w:r>
-            <w:proofErr w:type="spellStart"/>
-            <w:r>
-              <w:rPr>
-                <w:rFonts w:ascii="Agency FB" w:hAnsi="Agency FB"/>
-              </w:rPr>
-              <w:t>MSi</w:t>
-            </w:r>
-            <w:proofErr w:type="spellEnd"/>
+              <w:t>o, MSi</w:t>
+            </w:r>
           </w:p>
         </w:tc>
       </w:tr>
@@ -1620,28 +1526,12 @@
                 <w:rFonts w:ascii="Agency FB" w:hAnsi="Agency FB"/>
               </w:rPr>
             </w:pPr>
-            <w:proofErr w:type="spellStart"/>
-            <w:r>
-              <w:rPr>
-                <w:rFonts w:ascii="Agency FB" w:hAnsi="Agency FB"/>
-              </w:rPr>
-              <w:t>LGe</w:t>
-            </w:r>
-            <w:proofErr w:type="spellEnd"/>
-            <w:r>
-              <w:rPr>
-                <w:rFonts w:ascii="Agency FB" w:hAnsi="Agency FB"/>
-              </w:rPr>
-              <w:t xml:space="preserve">, </w:t>
-            </w:r>
-            <w:proofErr w:type="spellStart"/>
-            <w:r>
-              <w:rPr>
-                <w:rFonts w:ascii="Agency FB" w:hAnsi="Agency FB"/>
-              </w:rPr>
-              <w:t>BRo</w:t>
-            </w:r>
-            <w:proofErr w:type="spellEnd"/>
+            <w:r>
+              <w:rPr>
+                <w:rFonts w:ascii="Agency FB" w:hAnsi="Agency FB"/>
+              </w:rPr>
+              <w:t>LGe, BRo</w:t>
+            </w:r>
           </w:p>
         </w:tc>
       </w:tr>
@@ -2224,35 +2114,7 @@
         <w:rPr>
           <w:rFonts w:ascii="Agency FB" w:eastAsia="Agency FB" w:hAnsi="Agency FB" w:cs="Agency FB"/>
         </w:rPr>
-        <w:t xml:space="preserve">l’architettura utilizzata dal sistema è un’architettura </w:t>
-      </w:r>
-      <w:proofErr w:type="spellStart"/>
-      <w:r>
-        <w:rPr>
-          <w:rFonts w:ascii="Agency FB" w:eastAsia="Agency FB" w:hAnsi="Agency FB" w:cs="Agency FB"/>
-        </w:rPr>
-        <w:t>client-server</w:t>
-      </w:r>
-      <w:proofErr w:type="spellEnd"/>
-      <w:r>
-        <w:rPr>
-          <w:rFonts w:ascii="Agency FB" w:eastAsia="Agency FB" w:hAnsi="Agency FB" w:cs="Agency FB"/>
-        </w:rPr>
-        <w:t xml:space="preserve">, con l’utilizzo di JSP, </w:t>
-      </w:r>
-      <w:proofErr w:type="spellStart"/>
-      <w:r>
-        <w:rPr>
-          <w:rFonts w:ascii="Agency FB" w:eastAsia="Agency FB" w:hAnsi="Agency FB" w:cs="Agency FB"/>
-        </w:rPr>
-        <w:t>Servlete</w:t>
-      </w:r>
-      <w:proofErr w:type="spellEnd"/>
-      <w:r>
-        <w:rPr>
-          <w:rFonts w:ascii="Agency FB" w:eastAsia="Agency FB" w:hAnsi="Agency FB" w:cs="Agency FB"/>
-        </w:rPr>
-        <w:t xml:space="preserve"> l’utilizzo di HTML5, CSS e JavaScript per quanto riguarda l’implementazione dell’interfaccia grafica.</w:t>
+        <w:t>l’architettura utilizzata dal sistema è un’architettura client-server, con l’utilizzo di JSP, Servlete l’utilizzo di HTML5, CSS e JavaScript per quanto riguarda l’implementazione dell’interfaccia grafica.</w:t>
       </w:r>
     </w:p>
     <w:p>
@@ -2336,23 +2198,7 @@
           <w:rFonts w:ascii="Agency FB" w:hAnsi="Agency FB"/>
           <w:szCs w:val="18"/>
         </w:rPr>
-        <w:t xml:space="preserve">I dati sensibili vengono criptati e protetti a seconda delle norme vigenti sulla privacy del regolamento GDPR dell’Unione Europea e l’intero sito è protetto dal </w:t>
-      </w:r>
-      <w:proofErr w:type="gramStart"/>
-      <w:r>
-        <w:rPr>
-          <w:rFonts w:ascii="Agency FB" w:hAnsi="Agency FB"/>
-          <w:szCs w:val="18"/>
-        </w:rPr>
-        <w:t>copyright</w:t>
-      </w:r>
-      <w:proofErr w:type="gramEnd"/>
-      <w:r>
-        <w:rPr>
-          <w:rFonts w:ascii="Agency FB" w:hAnsi="Agency FB"/>
-          <w:szCs w:val="18"/>
-        </w:rPr>
-        <w:t>.</w:t>
+        <w:t>I dati sensibili vengono criptati e protetti a seconda delle norme vigenti sulla privacy del regolamento GDPR dell’Unione Europea e l’intero sito è protetto dal copyright.</w:t>
       </w:r>
     </w:p>
     <w:p>
@@ -2495,16 +2341,8 @@
         <w:rPr>
           <w:rFonts w:ascii="Agency FB" w:hAnsi="Agency FB"/>
         </w:rPr>
-        <w:t>L’architettura scelta è del tipo MVC, Model-Control-</w:t>
-      </w:r>
-      <w:proofErr w:type="spellStart"/>
-      <w:r>
-        <w:rPr>
-          <w:rFonts w:ascii="Agency FB" w:hAnsi="Agency FB"/>
-        </w:rPr>
-        <w:t>View</w:t>
-      </w:r>
-      <w:proofErr w:type="spellEnd"/>
+        <w:t>L’architettura scelta è del tipo MVC, Model-Control-View</w:t>
+      </w:r>
       <w:r>
         <w:rPr>
           <w:rFonts w:ascii="Agency FB" w:hAnsi="Agency FB"/>
@@ -2521,21 +2359,7 @@
         <w:rPr>
           <w:rFonts w:ascii="Agency FB" w:hAnsi="Agency FB"/>
         </w:rPr>
-        <w:t xml:space="preserve"> capace di separare </w:t>
-      </w:r>
-      <w:proofErr w:type="spellStart"/>
-      <w:r>
-        <w:rPr>
-          <w:rFonts w:ascii="Agency FB" w:hAnsi="Agency FB"/>
-        </w:rPr>
-        <w:t>layer</w:t>
-      </w:r>
-      <w:proofErr w:type="spellEnd"/>
-      <w:r>
-        <w:rPr>
-          <w:rFonts w:ascii="Agency FB" w:hAnsi="Agency FB"/>
-        </w:rPr>
-        <w:t xml:space="preserve"> di business da quello di presentazione. </w:t>
+        <w:t xml:space="preserve"> capace di separare layer di business da quello di presentazione. </w:t>
       </w:r>
       <w:r>
         <w:rPr>
@@ -2635,25 +2459,7 @@
           <w:color w:val="202122"/>
           <w:shd w:val="clear" w:color="auto" w:fill="FFFFFF"/>
         </w:rPr>
-        <w:t xml:space="preserve">riceve i comandi dell'utente attraverso la </w:t>
-      </w:r>
-      <w:proofErr w:type="spellStart"/>
-      <w:r>
-        <w:rPr>
-          <w:rFonts w:ascii="Agency FB" w:hAnsi="Agency FB"/>
-          <w:color w:val="202122"/>
-          <w:shd w:val="clear" w:color="auto" w:fill="FFFFFF"/>
-        </w:rPr>
-        <w:t>view</w:t>
-      </w:r>
-      <w:proofErr w:type="spellEnd"/>
-      <w:r>
-        <w:rPr>
-          <w:rFonts w:ascii="Agency FB" w:hAnsi="Agency FB"/>
-          <w:color w:val="202122"/>
-          <w:shd w:val="clear" w:color="auto" w:fill="FFFFFF"/>
-        </w:rPr>
-        <w:t xml:space="preserve"> e li attua modificando lo stato degli altri due componenti.</w:t>
+        <w:t>riceve i comandi dell'utente attraverso la view e li attua modificando lo stato degli altri due componenti.</w:t>
       </w:r>
     </w:p>
     <w:p>
@@ -2667,21 +2473,7 @@
           <w:rFonts w:ascii="Agency FB" w:hAnsi="Agency FB"/>
         </w:rPr>
         <w:tab/>
-        <w:t>-</w:t>
-      </w:r>
-      <w:proofErr w:type="spellStart"/>
-      <w:r>
-        <w:rPr>
-          <w:rFonts w:ascii="Agency FB" w:hAnsi="Agency FB"/>
-        </w:rPr>
-        <w:t>View</w:t>
-      </w:r>
-      <w:proofErr w:type="spellEnd"/>
-      <w:r>
-        <w:rPr>
-          <w:rFonts w:ascii="Agency FB" w:hAnsi="Agency FB"/>
-        </w:rPr>
-        <w:t>: modo in cui l’applicazione viene presentata all’utente.</w:t>
+        <w:t>-View: modo in cui l’applicazione viene presentata all’utente.</w:t>
       </w:r>
     </w:p>
     <w:p>
@@ -2700,35 +2492,7 @@
         <w:rPr>
           <w:rFonts w:ascii="Agency FB" w:hAnsi="Agency FB"/>
         </w:rPr>
-        <w:t xml:space="preserve">Il modello MVC comporta un basso accoppiamento tra i tre componenti in modo tale da riuscire a porre modifiche ad un solo sottosistema senza dover apportarne altre agli altri </w:t>
-      </w:r>
-      <w:proofErr w:type="spellStart"/>
-      <w:r>
-        <w:rPr>
-          <w:rFonts w:ascii="Agency FB" w:hAnsi="Agency FB"/>
-        </w:rPr>
-        <w:t>sotttosistemi</w:t>
-      </w:r>
-      <w:proofErr w:type="spellEnd"/>
-      <w:r>
-        <w:rPr>
-          <w:rFonts w:ascii="Agency FB" w:hAnsi="Agency FB"/>
-        </w:rPr>
-        <w:t xml:space="preserve">. </w:t>
-      </w:r>
-      <w:proofErr w:type="gramStart"/>
-      <w:r>
-        <w:rPr>
-          <w:rFonts w:ascii="Agency FB" w:hAnsi="Agency FB"/>
-        </w:rPr>
-        <w:t>Inoltre</w:t>
-      </w:r>
-      <w:proofErr w:type="gramEnd"/>
-      <w:r>
-        <w:rPr>
-          <w:rFonts w:ascii="Agency FB" w:hAnsi="Agency FB"/>
-        </w:rPr>
-        <w:t xml:space="preserve"> la sua alta coesione consente il raggruppamento logico di azioni correlate su una stessa componente. </w:t>
+        <w:t xml:space="preserve">Il modello MVC comporta un basso accoppiamento tra i tre componenti in modo tale da riuscire a porre modifiche ad un solo sottosistema senza dover apportarne altre agli altri sotttosistemi. Inoltre la sua alta coesione consente il raggruppamento logico di azioni correlate su una stessa componente. </w:t>
       </w:r>
     </w:p>
     <w:p>
@@ -2986,23 +2750,7 @@
           <w:rFonts w:ascii="Agency FB" w:hAnsi="Agency FB"/>
           <w:bCs/>
         </w:rPr>
-        <w:t xml:space="preserve">Il sistema implementa un’architettura </w:t>
-      </w:r>
-      <w:proofErr w:type="spellStart"/>
-      <w:r>
-        <w:rPr>
-          <w:rFonts w:ascii="Agency FB" w:hAnsi="Agency FB"/>
-          <w:bCs/>
-        </w:rPr>
-        <w:t>three-tier</w:t>
-      </w:r>
-      <w:proofErr w:type="spellEnd"/>
-      <w:r>
-        <w:rPr>
-          <w:rFonts w:ascii="Agency FB" w:hAnsi="Agency FB"/>
-          <w:bCs/>
-        </w:rPr>
-        <w:t xml:space="preserve"> con la seguente suddivisione:</w:t>
+        <w:t>Il sistema implementa un’architettura three-tier con la seguente suddivisione:</w:t>
       </w:r>
     </w:p>
     <w:p>
@@ -3042,23 +2790,7 @@
           <w:rFonts w:ascii="Agency FB" w:hAnsi="Agency FB"/>
           <w:bCs/>
         </w:rPr>
-        <w:t xml:space="preserve">Application: livello del server dove vengono elaborate tutte le informazioni raccolte nel </w:t>
-      </w:r>
-      <w:proofErr w:type="spellStart"/>
-      <w:r>
-        <w:rPr>
-          <w:rFonts w:ascii="Agency FB" w:hAnsi="Agency FB"/>
-          <w:bCs/>
-        </w:rPr>
-        <w:t>tier</w:t>
-      </w:r>
-      <w:proofErr w:type="spellEnd"/>
-      <w:r>
-        <w:rPr>
-          <w:rFonts w:ascii="Agency FB" w:hAnsi="Agency FB"/>
-          <w:bCs/>
-        </w:rPr>
-        <w:t xml:space="preserve"> soprastante utilizzando la logica di business.</w:t>
+        <w:t>Application: livello del server dove vengono elaborate tutte le informazioni raccolte nel tier soprastante utilizzando la logica di business.</w:t>
       </w:r>
     </w:p>
     <w:p>
@@ -3424,10 +3156,10 @@
           <w:noProof/>
         </w:rPr>
         <w:drawing>
-          <wp:inline distT="0" distB="0" distL="0" distR="0" wp14:anchorId="2D3A5040" wp14:editId="0A488838">
-            <wp:extent cx="5515066" cy="8106655"/>
-            <wp:effectExtent l="0" t="0" r="0" b="8890"/>
-            <wp:docPr id="3" name="Immagine 3" descr="Immagine che contiene diagramma&#10;&#10;Descrizione generata automaticamente"/>
+          <wp:inline distT="0" distB="0" distL="0" distR="0" wp14:anchorId="1280F25B" wp14:editId="7B8F90C4">
+            <wp:extent cx="5563240" cy="8177466"/>
+            <wp:effectExtent l="0" t="0" r="0" b="0"/>
+            <wp:docPr id="4" name="Immagine 4" descr="Immagine che contiene diagramma&#10;&#10;Descrizione generata automaticamente"/>
             <wp:cNvGraphicFramePr>
               <a:graphicFrameLocks xmlns:a="http://schemas.openxmlformats.org/drawingml/2006/main" noChangeAspect="1"/>
             </wp:cNvGraphicFramePr>
@@ -3435,7 +3167,7 @@
               <a:graphicData uri="http://schemas.openxmlformats.org/drawingml/2006/picture">
                 <pic:pic xmlns:pic="http://schemas.openxmlformats.org/drawingml/2006/picture">
                   <pic:nvPicPr>
-                    <pic:cNvPr id="3" name="Immagine 3" descr="Immagine che contiene diagramma&#10;&#10;Descrizione generata automaticamente"/>
+                    <pic:cNvPr id="4" name="Immagine 4" descr="Immagine che contiene diagramma&#10;&#10;Descrizione generata automaticamente"/>
                     <pic:cNvPicPr>
                       <a:picLocks noChangeAspect="1" noChangeArrowheads="1"/>
                     </pic:cNvPicPr>
@@ -3456,7 +3188,7 @@
                   <pic:spPr bwMode="auto">
                     <a:xfrm>
                       <a:off x="0" y="0"/>
-                      <a:ext cx="5516682" cy="8109030"/>
+                      <a:ext cx="5578388" cy="8199732"/>
                     </a:xfrm>
                     <a:prstGeom prst="rect">
                       <a:avLst/>
@@ -3476,13 +3208,6 @@
     <w:p>
       <w:pPr>
         <w:ind w:firstLine="708"/>
-        <w:rPr>
-          <w:rFonts w:ascii="Agency FB" w:hAnsi="Agency FB"/>
-        </w:rPr>
-      </w:pPr>
-    </w:p>
-    <w:p>
-      <w:pPr>
         <w:rPr>
           <w:rFonts w:ascii="Agency FB" w:hAnsi="Agency FB"/>
         </w:rPr>
@@ -3892,7 +3617,6 @@
                 <w:szCs w:val="22"/>
               </w:rPr>
             </w:pPr>
-            <w:proofErr w:type="spellStart"/>
             <w:r>
               <w:rPr>
                 <w:rFonts w:ascii="Agency FB" w:hAnsi="Agency FB"/>
@@ -3901,7 +3625,6 @@
               </w:rPr>
               <w:t>sign_up</w:t>
             </w:r>
-            <w:proofErr w:type="spellEnd"/>
           </w:p>
         </w:tc>
         <w:tc>
@@ -3924,7 +3647,6 @@
                 <w:szCs w:val="22"/>
               </w:rPr>
             </w:pPr>
-            <w:proofErr w:type="spellStart"/>
             <w:r>
               <w:rPr>
                 <w:rFonts w:ascii="Agency FB" w:hAnsi="Agency FB"/>
@@ -3933,25 +3655,23 @@
               </w:rPr>
               <w:t>viewProducts</w:t>
             </w:r>
-            <w:proofErr w:type="spellEnd"/>
-          </w:p>
-          <w:p>
-            <w:pPr>
-              <w:pBdr>
-                <w:top w:val="none" w:sz="0" w:space="0" w:color="auto"/>
-                <w:left w:val="none" w:sz="0" w:space="0" w:color="auto"/>
-                <w:bottom w:val="none" w:sz="0" w:space="0" w:color="auto"/>
-                <w:right w:val="none" w:sz="0" w:space="0" w:color="auto"/>
-                <w:between w:val="none" w:sz="0" w:space="0" w:color="auto"/>
-                <w:bar w:val="none" w:sz="0" w:color="auto"/>
-              </w:pBdr>
-              <w:rPr>
-                <w:rFonts w:ascii="Agency FB" w:hAnsi="Agency FB"/>
-                <w:sz w:val="22"/>
-                <w:szCs w:val="22"/>
-              </w:rPr>
-            </w:pPr>
-            <w:proofErr w:type="spellStart"/>
+          </w:p>
+          <w:p>
+            <w:pPr>
+              <w:pBdr>
+                <w:top w:val="none" w:sz="0" w:space="0" w:color="auto"/>
+                <w:left w:val="none" w:sz="0" w:space="0" w:color="auto"/>
+                <w:bottom w:val="none" w:sz="0" w:space="0" w:color="auto"/>
+                <w:right w:val="none" w:sz="0" w:space="0" w:color="auto"/>
+                <w:between w:val="none" w:sz="0" w:space="0" w:color="auto"/>
+                <w:bar w:val="none" w:sz="0" w:color="auto"/>
+              </w:pBdr>
+              <w:rPr>
+                <w:rFonts w:ascii="Agency FB" w:hAnsi="Agency FB"/>
+                <w:sz w:val="22"/>
+                <w:szCs w:val="22"/>
+              </w:rPr>
+            </w:pPr>
             <w:r>
               <w:rPr>
                 <w:rFonts w:ascii="Agency FB" w:hAnsi="Agency FB"/>
@@ -3960,25 +3680,23 @@
               </w:rPr>
               <w:t>addToCart</w:t>
             </w:r>
-            <w:proofErr w:type="spellEnd"/>
-          </w:p>
-          <w:p>
-            <w:pPr>
-              <w:pBdr>
-                <w:top w:val="none" w:sz="0" w:space="0" w:color="auto"/>
-                <w:left w:val="none" w:sz="0" w:space="0" w:color="auto"/>
-                <w:bottom w:val="none" w:sz="0" w:space="0" w:color="auto"/>
-                <w:right w:val="none" w:sz="0" w:space="0" w:color="auto"/>
-                <w:between w:val="none" w:sz="0" w:space="0" w:color="auto"/>
-                <w:bar w:val="none" w:sz="0" w:color="auto"/>
-              </w:pBdr>
-              <w:rPr>
-                <w:rFonts w:ascii="Agency FB" w:hAnsi="Agency FB"/>
-                <w:sz w:val="22"/>
-                <w:szCs w:val="22"/>
-              </w:rPr>
-            </w:pPr>
-            <w:proofErr w:type="spellStart"/>
+          </w:p>
+          <w:p>
+            <w:pPr>
+              <w:pBdr>
+                <w:top w:val="none" w:sz="0" w:space="0" w:color="auto"/>
+                <w:left w:val="none" w:sz="0" w:space="0" w:color="auto"/>
+                <w:bottom w:val="none" w:sz="0" w:space="0" w:color="auto"/>
+                <w:right w:val="none" w:sz="0" w:space="0" w:color="auto"/>
+                <w:between w:val="none" w:sz="0" w:space="0" w:color="auto"/>
+                <w:bar w:val="none" w:sz="0" w:color="auto"/>
+              </w:pBdr>
+              <w:rPr>
+                <w:rFonts w:ascii="Agency FB" w:hAnsi="Agency FB"/>
+                <w:sz w:val="22"/>
+                <w:szCs w:val="22"/>
+              </w:rPr>
+            </w:pPr>
             <w:r>
               <w:rPr>
                 <w:rFonts w:ascii="Agency FB" w:hAnsi="Agency FB"/>
@@ -3987,7 +3705,6 @@
               </w:rPr>
               <w:t>searchProduct</w:t>
             </w:r>
-            <w:proofErr w:type="spellEnd"/>
           </w:p>
         </w:tc>
         <w:tc>
@@ -4010,7 +3727,6 @@
                 <w:szCs w:val="22"/>
               </w:rPr>
             </w:pPr>
-            <w:proofErr w:type="spellStart"/>
             <w:r>
               <w:rPr>
                 <w:rFonts w:ascii="Agency FB" w:hAnsi="Agency FB"/>
@@ -4019,25 +3735,23 @@
               </w:rPr>
               <w:t>viewStation</w:t>
             </w:r>
-            <w:proofErr w:type="spellEnd"/>
-          </w:p>
-          <w:p>
-            <w:pPr>
-              <w:pBdr>
-                <w:top w:val="none" w:sz="0" w:space="0" w:color="auto"/>
-                <w:left w:val="none" w:sz="0" w:space="0" w:color="auto"/>
-                <w:bottom w:val="none" w:sz="0" w:space="0" w:color="auto"/>
-                <w:right w:val="none" w:sz="0" w:space="0" w:color="auto"/>
-                <w:between w:val="none" w:sz="0" w:space="0" w:color="auto"/>
-                <w:bar w:val="none" w:sz="0" w:color="auto"/>
-              </w:pBdr>
-              <w:rPr>
-                <w:rFonts w:ascii="Agency FB" w:hAnsi="Agency FB"/>
-                <w:sz w:val="22"/>
-                <w:szCs w:val="22"/>
-              </w:rPr>
-            </w:pPr>
-            <w:proofErr w:type="spellStart"/>
+          </w:p>
+          <w:p>
+            <w:pPr>
+              <w:pBdr>
+                <w:top w:val="none" w:sz="0" w:space="0" w:color="auto"/>
+                <w:left w:val="none" w:sz="0" w:space="0" w:color="auto"/>
+                <w:bottom w:val="none" w:sz="0" w:space="0" w:color="auto"/>
+                <w:right w:val="none" w:sz="0" w:space="0" w:color="auto"/>
+                <w:between w:val="none" w:sz="0" w:space="0" w:color="auto"/>
+                <w:bar w:val="none" w:sz="0" w:color="auto"/>
+              </w:pBdr>
+              <w:rPr>
+                <w:rFonts w:ascii="Agency FB" w:hAnsi="Agency FB"/>
+                <w:sz w:val="22"/>
+                <w:szCs w:val="22"/>
+              </w:rPr>
+            </w:pPr>
             <w:r>
               <w:rPr>
                 <w:rFonts w:ascii="Agency FB" w:hAnsi="Agency FB"/>
@@ -4046,25 +3760,23 @@
               </w:rPr>
               <w:t>addToCart</w:t>
             </w:r>
-            <w:proofErr w:type="spellEnd"/>
-          </w:p>
-          <w:p>
-            <w:pPr>
-              <w:pBdr>
-                <w:top w:val="none" w:sz="0" w:space="0" w:color="auto"/>
-                <w:left w:val="none" w:sz="0" w:space="0" w:color="auto"/>
-                <w:bottom w:val="none" w:sz="0" w:space="0" w:color="auto"/>
-                <w:right w:val="none" w:sz="0" w:space="0" w:color="auto"/>
-                <w:between w:val="none" w:sz="0" w:space="0" w:color="auto"/>
-                <w:bar w:val="none" w:sz="0" w:color="auto"/>
-              </w:pBdr>
-              <w:rPr>
-                <w:rFonts w:ascii="Agency FB" w:hAnsi="Agency FB"/>
-                <w:sz w:val="22"/>
-                <w:szCs w:val="22"/>
-              </w:rPr>
-            </w:pPr>
-            <w:proofErr w:type="spellStart"/>
+          </w:p>
+          <w:p>
+            <w:pPr>
+              <w:pBdr>
+                <w:top w:val="none" w:sz="0" w:space="0" w:color="auto"/>
+                <w:left w:val="none" w:sz="0" w:space="0" w:color="auto"/>
+                <w:bottom w:val="none" w:sz="0" w:space="0" w:color="auto"/>
+                <w:right w:val="none" w:sz="0" w:space="0" w:color="auto"/>
+                <w:between w:val="none" w:sz="0" w:space="0" w:color="auto"/>
+                <w:bar w:val="none" w:sz="0" w:color="auto"/>
+              </w:pBdr>
+              <w:rPr>
+                <w:rFonts w:ascii="Agency FB" w:hAnsi="Agency FB"/>
+                <w:sz w:val="22"/>
+                <w:szCs w:val="22"/>
+              </w:rPr>
+            </w:pPr>
             <w:r>
               <w:rPr>
                 <w:rFonts w:ascii="Agency FB" w:hAnsi="Agency FB"/>
@@ -4073,7 +3785,6 @@
               </w:rPr>
               <w:t>searchProduct</w:t>
             </w:r>
-            <w:proofErr w:type="spellEnd"/>
           </w:p>
         </w:tc>
         <w:tc>
@@ -4096,7 +3807,6 @@
                 <w:szCs w:val="22"/>
               </w:rPr>
             </w:pPr>
-            <w:proofErr w:type="spellStart"/>
             <w:r>
               <w:rPr>
                 <w:rFonts w:ascii="Agency FB" w:hAnsi="Agency FB"/>
@@ -4105,25 +3815,23 @@
               </w:rPr>
               <w:t>removeItem</w:t>
             </w:r>
-            <w:proofErr w:type="spellEnd"/>
-          </w:p>
-          <w:p>
-            <w:pPr>
-              <w:pBdr>
-                <w:top w:val="none" w:sz="0" w:space="0" w:color="auto"/>
-                <w:left w:val="none" w:sz="0" w:space="0" w:color="auto"/>
-                <w:bottom w:val="none" w:sz="0" w:space="0" w:color="auto"/>
-                <w:right w:val="none" w:sz="0" w:space="0" w:color="auto"/>
-                <w:between w:val="none" w:sz="0" w:space="0" w:color="auto"/>
-                <w:bar w:val="none" w:sz="0" w:color="auto"/>
-              </w:pBdr>
-              <w:rPr>
-                <w:rFonts w:ascii="Agency FB" w:hAnsi="Agency FB"/>
-                <w:sz w:val="22"/>
-                <w:szCs w:val="22"/>
-              </w:rPr>
-            </w:pPr>
-            <w:proofErr w:type="spellStart"/>
+          </w:p>
+          <w:p>
+            <w:pPr>
+              <w:pBdr>
+                <w:top w:val="none" w:sz="0" w:space="0" w:color="auto"/>
+                <w:left w:val="none" w:sz="0" w:space="0" w:color="auto"/>
+                <w:bottom w:val="none" w:sz="0" w:space="0" w:color="auto"/>
+                <w:right w:val="none" w:sz="0" w:space="0" w:color="auto"/>
+                <w:between w:val="none" w:sz="0" w:space="0" w:color="auto"/>
+                <w:bar w:val="none" w:sz="0" w:color="auto"/>
+              </w:pBdr>
+              <w:rPr>
+                <w:rFonts w:ascii="Agency FB" w:hAnsi="Agency FB"/>
+                <w:sz w:val="22"/>
+                <w:szCs w:val="22"/>
+              </w:rPr>
+            </w:pPr>
             <w:r>
               <w:rPr>
                 <w:rFonts w:ascii="Agency FB" w:hAnsi="Agency FB"/>
@@ -4132,25 +3840,23 @@
               </w:rPr>
               <w:t>empty_cart</w:t>
             </w:r>
-            <w:proofErr w:type="spellEnd"/>
-          </w:p>
-          <w:p>
-            <w:pPr>
-              <w:pBdr>
-                <w:top w:val="none" w:sz="0" w:space="0" w:color="auto"/>
-                <w:left w:val="none" w:sz="0" w:space="0" w:color="auto"/>
-                <w:bottom w:val="none" w:sz="0" w:space="0" w:color="auto"/>
-                <w:right w:val="none" w:sz="0" w:space="0" w:color="auto"/>
-                <w:between w:val="none" w:sz="0" w:space="0" w:color="auto"/>
-                <w:bar w:val="none" w:sz="0" w:color="auto"/>
-              </w:pBdr>
-              <w:rPr>
-                <w:rFonts w:ascii="Agency FB" w:hAnsi="Agency FB"/>
-                <w:sz w:val="22"/>
-                <w:szCs w:val="22"/>
-              </w:rPr>
-            </w:pPr>
-            <w:proofErr w:type="spellStart"/>
+          </w:p>
+          <w:p>
+            <w:pPr>
+              <w:pBdr>
+                <w:top w:val="none" w:sz="0" w:space="0" w:color="auto"/>
+                <w:left w:val="none" w:sz="0" w:space="0" w:color="auto"/>
+                <w:bottom w:val="none" w:sz="0" w:space="0" w:color="auto"/>
+                <w:right w:val="none" w:sz="0" w:space="0" w:color="auto"/>
+                <w:between w:val="none" w:sz="0" w:space="0" w:color="auto"/>
+                <w:bar w:val="none" w:sz="0" w:color="auto"/>
+              </w:pBdr>
+              <w:rPr>
+                <w:rFonts w:ascii="Agency FB" w:hAnsi="Agency FB"/>
+                <w:sz w:val="22"/>
+                <w:szCs w:val="22"/>
+              </w:rPr>
+            </w:pPr>
             <w:r>
               <w:rPr>
                 <w:rFonts w:ascii="Agency FB" w:hAnsi="Agency FB"/>
@@ -4159,7 +3865,6 @@
               </w:rPr>
               <w:t>modifyQuantity</w:t>
             </w:r>
-            <w:proofErr w:type="spellEnd"/>
           </w:p>
         </w:tc>
         <w:tc>
@@ -4262,7 +3967,6 @@
                 <w:szCs w:val="22"/>
               </w:rPr>
             </w:pPr>
-            <w:proofErr w:type="spellStart"/>
             <w:r>
               <w:rPr>
                 <w:rFonts w:ascii="Agency FB" w:hAnsi="Agency FB"/>
@@ -4271,25 +3975,23 @@
               </w:rPr>
               <w:t>log_in</w:t>
             </w:r>
-            <w:proofErr w:type="spellEnd"/>
-          </w:p>
-          <w:p>
-            <w:pPr>
-              <w:pBdr>
-                <w:top w:val="none" w:sz="0" w:space="0" w:color="auto"/>
-                <w:left w:val="none" w:sz="0" w:space="0" w:color="auto"/>
-                <w:bottom w:val="none" w:sz="0" w:space="0" w:color="auto"/>
-                <w:right w:val="none" w:sz="0" w:space="0" w:color="auto"/>
-                <w:between w:val="none" w:sz="0" w:space="0" w:color="auto"/>
-                <w:bar w:val="none" w:sz="0" w:color="auto"/>
-              </w:pBdr>
-              <w:rPr>
-                <w:rFonts w:ascii="Agency FB" w:hAnsi="Agency FB"/>
-                <w:sz w:val="22"/>
-                <w:szCs w:val="22"/>
-              </w:rPr>
-            </w:pPr>
-            <w:proofErr w:type="spellStart"/>
+          </w:p>
+          <w:p>
+            <w:pPr>
+              <w:pBdr>
+                <w:top w:val="none" w:sz="0" w:space="0" w:color="auto"/>
+                <w:left w:val="none" w:sz="0" w:space="0" w:color="auto"/>
+                <w:bottom w:val="none" w:sz="0" w:space="0" w:color="auto"/>
+                <w:right w:val="none" w:sz="0" w:space="0" w:color="auto"/>
+                <w:between w:val="none" w:sz="0" w:space="0" w:color="auto"/>
+                <w:bar w:val="none" w:sz="0" w:color="auto"/>
+              </w:pBdr>
+              <w:rPr>
+                <w:rFonts w:ascii="Agency FB" w:hAnsi="Agency FB"/>
+                <w:sz w:val="22"/>
+                <w:szCs w:val="22"/>
+              </w:rPr>
+            </w:pPr>
             <w:r>
               <w:rPr>
                 <w:rFonts w:ascii="Agency FB" w:hAnsi="Agency FB"/>
@@ -4298,25 +4000,23 @@
               </w:rPr>
               <w:t>edit_profile</w:t>
             </w:r>
-            <w:proofErr w:type="spellEnd"/>
-          </w:p>
-          <w:p>
-            <w:pPr>
-              <w:pBdr>
-                <w:top w:val="none" w:sz="0" w:space="0" w:color="auto"/>
-                <w:left w:val="none" w:sz="0" w:space="0" w:color="auto"/>
-                <w:bottom w:val="none" w:sz="0" w:space="0" w:color="auto"/>
-                <w:right w:val="none" w:sz="0" w:space="0" w:color="auto"/>
-                <w:between w:val="none" w:sz="0" w:space="0" w:color="auto"/>
-                <w:bar w:val="none" w:sz="0" w:color="auto"/>
-              </w:pBdr>
-              <w:rPr>
-                <w:rFonts w:ascii="Agency FB" w:hAnsi="Agency FB"/>
-                <w:sz w:val="22"/>
-                <w:szCs w:val="22"/>
-              </w:rPr>
-            </w:pPr>
-            <w:proofErr w:type="spellStart"/>
+          </w:p>
+          <w:p>
+            <w:pPr>
+              <w:pBdr>
+                <w:top w:val="none" w:sz="0" w:space="0" w:color="auto"/>
+                <w:left w:val="none" w:sz="0" w:space="0" w:color="auto"/>
+                <w:bottom w:val="none" w:sz="0" w:space="0" w:color="auto"/>
+                <w:right w:val="none" w:sz="0" w:space="0" w:color="auto"/>
+                <w:between w:val="none" w:sz="0" w:space="0" w:color="auto"/>
+                <w:bar w:val="none" w:sz="0" w:color="auto"/>
+              </w:pBdr>
+              <w:rPr>
+                <w:rFonts w:ascii="Agency FB" w:hAnsi="Agency FB"/>
+                <w:sz w:val="22"/>
+                <w:szCs w:val="22"/>
+              </w:rPr>
+            </w:pPr>
             <w:r>
               <w:rPr>
                 <w:rFonts w:ascii="Agency FB" w:hAnsi="Agency FB"/>
@@ -4325,25 +4025,23 @@
               </w:rPr>
               <w:t>rec_password</w:t>
             </w:r>
-            <w:proofErr w:type="spellEnd"/>
-          </w:p>
-          <w:p>
-            <w:pPr>
-              <w:pBdr>
-                <w:top w:val="none" w:sz="0" w:space="0" w:color="auto"/>
-                <w:left w:val="none" w:sz="0" w:space="0" w:color="auto"/>
-                <w:bottom w:val="none" w:sz="0" w:space="0" w:color="auto"/>
-                <w:right w:val="none" w:sz="0" w:space="0" w:color="auto"/>
-                <w:between w:val="none" w:sz="0" w:space="0" w:color="auto"/>
-                <w:bar w:val="none" w:sz="0" w:color="auto"/>
-              </w:pBdr>
-              <w:rPr>
-                <w:rFonts w:ascii="Agency FB" w:hAnsi="Agency FB"/>
-                <w:sz w:val="22"/>
-                <w:szCs w:val="22"/>
-              </w:rPr>
-            </w:pPr>
-            <w:proofErr w:type="spellStart"/>
+          </w:p>
+          <w:p>
+            <w:pPr>
+              <w:pBdr>
+                <w:top w:val="none" w:sz="0" w:space="0" w:color="auto"/>
+                <w:left w:val="none" w:sz="0" w:space="0" w:color="auto"/>
+                <w:bottom w:val="none" w:sz="0" w:space="0" w:color="auto"/>
+                <w:right w:val="none" w:sz="0" w:space="0" w:color="auto"/>
+                <w:between w:val="none" w:sz="0" w:space="0" w:color="auto"/>
+                <w:bar w:val="none" w:sz="0" w:color="auto"/>
+              </w:pBdr>
+              <w:rPr>
+                <w:rFonts w:ascii="Agency FB" w:hAnsi="Agency FB"/>
+                <w:sz w:val="22"/>
+                <w:szCs w:val="22"/>
+              </w:rPr>
+            </w:pPr>
             <w:r>
               <w:rPr>
                 <w:rFonts w:ascii="Agency FB" w:hAnsi="Agency FB"/>
@@ -4352,7 +4050,6 @@
               </w:rPr>
               <w:t>log_out</w:t>
             </w:r>
-            <w:proofErr w:type="spellEnd"/>
           </w:p>
         </w:tc>
         <w:tc>
@@ -4375,7 +4072,6 @@
                 <w:szCs w:val="22"/>
               </w:rPr>
             </w:pPr>
-            <w:proofErr w:type="spellStart"/>
             <w:r>
               <w:rPr>
                 <w:rFonts w:ascii="Agency FB" w:hAnsi="Agency FB"/>
@@ -4384,25 +4080,23 @@
               </w:rPr>
               <w:t>viewProducts</w:t>
             </w:r>
-            <w:proofErr w:type="spellEnd"/>
-          </w:p>
-          <w:p>
-            <w:pPr>
-              <w:pBdr>
-                <w:top w:val="none" w:sz="0" w:space="0" w:color="auto"/>
-                <w:left w:val="none" w:sz="0" w:space="0" w:color="auto"/>
-                <w:bottom w:val="none" w:sz="0" w:space="0" w:color="auto"/>
-                <w:right w:val="none" w:sz="0" w:space="0" w:color="auto"/>
-                <w:between w:val="none" w:sz="0" w:space="0" w:color="auto"/>
-                <w:bar w:val="none" w:sz="0" w:color="auto"/>
-              </w:pBdr>
-              <w:rPr>
-                <w:rFonts w:ascii="Agency FB" w:hAnsi="Agency FB"/>
-                <w:sz w:val="22"/>
-                <w:szCs w:val="22"/>
-              </w:rPr>
-            </w:pPr>
-            <w:proofErr w:type="spellStart"/>
+          </w:p>
+          <w:p>
+            <w:pPr>
+              <w:pBdr>
+                <w:top w:val="none" w:sz="0" w:space="0" w:color="auto"/>
+                <w:left w:val="none" w:sz="0" w:space="0" w:color="auto"/>
+                <w:bottom w:val="none" w:sz="0" w:space="0" w:color="auto"/>
+                <w:right w:val="none" w:sz="0" w:space="0" w:color="auto"/>
+                <w:between w:val="none" w:sz="0" w:space="0" w:color="auto"/>
+                <w:bar w:val="none" w:sz="0" w:color="auto"/>
+              </w:pBdr>
+              <w:rPr>
+                <w:rFonts w:ascii="Agency FB" w:hAnsi="Agency FB"/>
+                <w:sz w:val="22"/>
+                <w:szCs w:val="22"/>
+              </w:rPr>
+            </w:pPr>
             <w:r>
               <w:rPr>
                 <w:rFonts w:ascii="Agency FB" w:hAnsi="Agency FB"/>
@@ -4411,25 +4105,23 @@
               </w:rPr>
               <w:t>addToCart</w:t>
             </w:r>
-            <w:proofErr w:type="spellEnd"/>
-          </w:p>
-          <w:p>
-            <w:pPr>
-              <w:pBdr>
-                <w:top w:val="none" w:sz="0" w:space="0" w:color="auto"/>
-                <w:left w:val="none" w:sz="0" w:space="0" w:color="auto"/>
-                <w:bottom w:val="none" w:sz="0" w:space="0" w:color="auto"/>
-                <w:right w:val="none" w:sz="0" w:space="0" w:color="auto"/>
-                <w:between w:val="none" w:sz="0" w:space="0" w:color="auto"/>
-                <w:bar w:val="none" w:sz="0" w:color="auto"/>
-              </w:pBdr>
-              <w:rPr>
-                <w:rFonts w:ascii="Agency FB" w:hAnsi="Agency FB"/>
-                <w:sz w:val="22"/>
-                <w:szCs w:val="22"/>
-              </w:rPr>
-            </w:pPr>
-            <w:proofErr w:type="spellStart"/>
+          </w:p>
+          <w:p>
+            <w:pPr>
+              <w:pBdr>
+                <w:top w:val="none" w:sz="0" w:space="0" w:color="auto"/>
+                <w:left w:val="none" w:sz="0" w:space="0" w:color="auto"/>
+                <w:bottom w:val="none" w:sz="0" w:space="0" w:color="auto"/>
+                <w:right w:val="none" w:sz="0" w:space="0" w:color="auto"/>
+                <w:between w:val="none" w:sz="0" w:space="0" w:color="auto"/>
+                <w:bar w:val="none" w:sz="0" w:color="auto"/>
+              </w:pBdr>
+              <w:rPr>
+                <w:rFonts w:ascii="Agency FB" w:hAnsi="Agency FB"/>
+                <w:sz w:val="22"/>
+                <w:szCs w:val="22"/>
+              </w:rPr>
+            </w:pPr>
             <w:r>
               <w:rPr>
                 <w:rFonts w:ascii="Agency FB" w:hAnsi="Agency FB"/>
@@ -4438,7 +4130,6 @@
               </w:rPr>
               <w:t>searchProduct</w:t>
             </w:r>
-            <w:proofErr w:type="spellEnd"/>
           </w:p>
         </w:tc>
         <w:tc>
@@ -4461,7 +4152,6 @@
                 <w:szCs w:val="22"/>
               </w:rPr>
             </w:pPr>
-            <w:proofErr w:type="spellStart"/>
             <w:r>
               <w:rPr>
                 <w:rFonts w:ascii="Agency FB" w:hAnsi="Agency FB"/>
@@ -4470,25 +4160,23 @@
               </w:rPr>
               <w:t>viewStation</w:t>
             </w:r>
-            <w:proofErr w:type="spellEnd"/>
-          </w:p>
-          <w:p>
-            <w:pPr>
-              <w:pBdr>
-                <w:top w:val="none" w:sz="0" w:space="0" w:color="auto"/>
-                <w:left w:val="none" w:sz="0" w:space="0" w:color="auto"/>
-                <w:bottom w:val="none" w:sz="0" w:space="0" w:color="auto"/>
-                <w:right w:val="none" w:sz="0" w:space="0" w:color="auto"/>
-                <w:between w:val="none" w:sz="0" w:space="0" w:color="auto"/>
-                <w:bar w:val="none" w:sz="0" w:color="auto"/>
-              </w:pBdr>
-              <w:rPr>
-                <w:rFonts w:ascii="Agency FB" w:hAnsi="Agency FB"/>
-                <w:sz w:val="22"/>
-                <w:szCs w:val="22"/>
-              </w:rPr>
-            </w:pPr>
-            <w:proofErr w:type="spellStart"/>
+          </w:p>
+          <w:p>
+            <w:pPr>
+              <w:pBdr>
+                <w:top w:val="none" w:sz="0" w:space="0" w:color="auto"/>
+                <w:left w:val="none" w:sz="0" w:space="0" w:color="auto"/>
+                <w:bottom w:val="none" w:sz="0" w:space="0" w:color="auto"/>
+                <w:right w:val="none" w:sz="0" w:space="0" w:color="auto"/>
+                <w:between w:val="none" w:sz="0" w:space="0" w:color="auto"/>
+                <w:bar w:val="none" w:sz="0" w:color="auto"/>
+              </w:pBdr>
+              <w:rPr>
+                <w:rFonts w:ascii="Agency FB" w:hAnsi="Agency FB"/>
+                <w:sz w:val="22"/>
+                <w:szCs w:val="22"/>
+              </w:rPr>
+            </w:pPr>
             <w:r>
               <w:rPr>
                 <w:rFonts w:ascii="Agency FB" w:hAnsi="Agency FB"/>
@@ -4497,25 +4185,23 @@
               </w:rPr>
               <w:t>addToCart</w:t>
             </w:r>
-            <w:proofErr w:type="spellEnd"/>
-          </w:p>
-          <w:p>
-            <w:pPr>
-              <w:pBdr>
-                <w:top w:val="none" w:sz="0" w:space="0" w:color="auto"/>
-                <w:left w:val="none" w:sz="0" w:space="0" w:color="auto"/>
-                <w:bottom w:val="none" w:sz="0" w:space="0" w:color="auto"/>
-                <w:right w:val="none" w:sz="0" w:space="0" w:color="auto"/>
-                <w:between w:val="none" w:sz="0" w:space="0" w:color="auto"/>
-                <w:bar w:val="none" w:sz="0" w:color="auto"/>
-              </w:pBdr>
-              <w:rPr>
-                <w:rFonts w:ascii="Agency FB" w:hAnsi="Agency FB"/>
-                <w:sz w:val="22"/>
-                <w:szCs w:val="22"/>
-              </w:rPr>
-            </w:pPr>
-            <w:proofErr w:type="spellStart"/>
+          </w:p>
+          <w:p>
+            <w:pPr>
+              <w:pBdr>
+                <w:top w:val="none" w:sz="0" w:space="0" w:color="auto"/>
+                <w:left w:val="none" w:sz="0" w:space="0" w:color="auto"/>
+                <w:bottom w:val="none" w:sz="0" w:space="0" w:color="auto"/>
+                <w:right w:val="none" w:sz="0" w:space="0" w:color="auto"/>
+                <w:between w:val="none" w:sz="0" w:space="0" w:color="auto"/>
+                <w:bar w:val="none" w:sz="0" w:color="auto"/>
+              </w:pBdr>
+              <w:rPr>
+                <w:rFonts w:ascii="Agency FB" w:hAnsi="Agency FB"/>
+                <w:sz w:val="22"/>
+                <w:szCs w:val="22"/>
+              </w:rPr>
+            </w:pPr>
             <w:r>
               <w:rPr>
                 <w:rFonts w:ascii="Agency FB" w:hAnsi="Agency FB"/>
@@ -4524,7 +4210,6 @@
               </w:rPr>
               <w:t>searchProduct</w:t>
             </w:r>
-            <w:proofErr w:type="spellEnd"/>
           </w:p>
         </w:tc>
         <w:tc>
@@ -4547,7 +4232,6 @@
                 <w:szCs w:val="22"/>
               </w:rPr>
             </w:pPr>
-            <w:proofErr w:type="spellStart"/>
             <w:r>
               <w:rPr>
                 <w:rFonts w:ascii="Agency FB" w:hAnsi="Agency FB"/>
@@ -4556,25 +4240,23 @@
               </w:rPr>
               <w:t>removeItem</w:t>
             </w:r>
-            <w:proofErr w:type="spellEnd"/>
-          </w:p>
-          <w:p>
-            <w:pPr>
-              <w:pBdr>
-                <w:top w:val="none" w:sz="0" w:space="0" w:color="auto"/>
-                <w:left w:val="none" w:sz="0" w:space="0" w:color="auto"/>
-                <w:bottom w:val="none" w:sz="0" w:space="0" w:color="auto"/>
-                <w:right w:val="none" w:sz="0" w:space="0" w:color="auto"/>
-                <w:between w:val="none" w:sz="0" w:space="0" w:color="auto"/>
-                <w:bar w:val="none" w:sz="0" w:color="auto"/>
-              </w:pBdr>
-              <w:rPr>
-                <w:rFonts w:ascii="Agency FB" w:hAnsi="Agency FB"/>
-                <w:sz w:val="22"/>
-                <w:szCs w:val="22"/>
-              </w:rPr>
-            </w:pPr>
-            <w:proofErr w:type="spellStart"/>
+          </w:p>
+          <w:p>
+            <w:pPr>
+              <w:pBdr>
+                <w:top w:val="none" w:sz="0" w:space="0" w:color="auto"/>
+                <w:left w:val="none" w:sz="0" w:space="0" w:color="auto"/>
+                <w:bottom w:val="none" w:sz="0" w:space="0" w:color="auto"/>
+                <w:right w:val="none" w:sz="0" w:space="0" w:color="auto"/>
+                <w:between w:val="none" w:sz="0" w:space="0" w:color="auto"/>
+                <w:bar w:val="none" w:sz="0" w:color="auto"/>
+              </w:pBdr>
+              <w:rPr>
+                <w:rFonts w:ascii="Agency FB" w:hAnsi="Agency FB"/>
+                <w:sz w:val="22"/>
+                <w:szCs w:val="22"/>
+              </w:rPr>
+            </w:pPr>
             <w:r>
               <w:rPr>
                 <w:rFonts w:ascii="Agency FB" w:hAnsi="Agency FB"/>
@@ -4583,25 +4265,23 @@
               </w:rPr>
               <w:t>empty_cart</w:t>
             </w:r>
-            <w:proofErr w:type="spellEnd"/>
-          </w:p>
-          <w:p>
-            <w:pPr>
-              <w:pBdr>
-                <w:top w:val="none" w:sz="0" w:space="0" w:color="auto"/>
-                <w:left w:val="none" w:sz="0" w:space="0" w:color="auto"/>
-                <w:bottom w:val="none" w:sz="0" w:space="0" w:color="auto"/>
-                <w:right w:val="none" w:sz="0" w:space="0" w:color="auto"/>
-                <w:between w:val="none" w:sz="0" w:space="0" w:color="auto"/>
-                <w:bar w:val="none" w:sz="0" w:color="auto"/>
-              </w:pBdr>
-              <w:rPr>
-                <w:rFonts w:ascii="Agency FB" w:hAnsi="Agency FB"/>
-                <w:sz w:val="22"/>
-                <w:szCs w:val="22"/>
-              </w:rPr>
-            </w:pPr>
-            <w:proofErr w:type="spellStart"/>
+          </w:p>
+          <w:p>
+            <w:pPr>
+              <w:pBdr>
+                <w:top w:val="none" w:sz="0" w:space="0" w:color="auto"/>
+                <w:left w:val="none" w:sz="0" w:space="0" w:color="auto"/>
+                <w:bottom w:val="none" w:sz="0" w:space="0" w:color="auto"/>
+                <w:right w:val="none" w:sz="0" w:space="0" w:color="auto"/>
+                <w:between w:val="none" w:sz="0" w:space="0" w:color="auto"/>
+                <w:bar w:val="none" w:sz="0" w:color="auto"/>
+              </w:pBdr>
+              <w:rPr>
+                <w:rFonts w:ascii="Agency FB" w:hAnsi="Agency FB"/>
+                <w:sz w:val="22"/>
+                <w:szCs w:val="22"/>
+              </w:rPr>
+            </w:pPr>
             <w:r>
               <w:rPr>
                 <w:rFonts w:ascii="Agency FB" w:hAnsi="Agency FB"/>
@@ -4610,25 +4290,23 @@
               </w:rPr>
               <w:t>modifyQuantity</w:t>
             </w:r>
-            <w:proofErr w:type="spellEnd"/>
-          </w:p>
-          <w:p>
-            <w:pPr>
-              <w:pBdr>
-                <w:top w:val="none" w:sz="0" w:space="0" w:color="auto"/>
-                <w:left w:val="none" w:sz="0" w:space="0" w:color="auto"/>
-                <w:bottom w:val="none" w:sz="0" w:space="0" w:color="auto"/>
-                <w:right w:val="none" w:sz="0" w:space="0" w:color="auto"/>
-                <w:between w:val="none" w:sz="0" w:space="0" w:color="auto"/>
-                <w:bar w:val="none" w:sz="0" w:color="auto"/>
-              </w:pBdr>
-              <w:rPr>
-                <w:rFonts w:ascii="Agency FB" w:hAnsi="Agency FB"/>
-                <w:sz w:val="22"/>
-                <w:szCs w:val="22"/>
-              </w:rPr>
-            </w:pPr>
-            <w:proofErr w:type="spellStart"/>
+          </w:p>
+          <w:p>
+            <w:pPr>
+              <w:pBdr>
+                <w:top w:val="none" w:sz="0" w:space="0" w:color="auto"/>
+                <w:left w:val="none" w:sz="0" w:space="0" w:color="auto"/>
+                <w:bottom w:val="none" w:sz="0" w:space="0" w:color="auto"/>
+                <w:right w:val="none" w:sz="0" w:space="0" w:color="auto"/>
+                <w:between w:val="none" w:sz="0" w:space="0" w:color="auto"/>
+                <w:bar w:val="none" w:sz="0" w:color="auto"/>
+              </w:pBdr>
+              <w:rPr>
+                <w:rFonts w:ascii="Agency FB" w:hAnsi="Agency FB"/>
+                <w:sz w:val="22"/>
+                <w:szCs w:val="22"/>
+              </w:rPr>
+            </w:pPr>
             <w:r>
               <w:rPr>
                 <w:rFonts w:ascii="Agency FB" w:hAnsi="Agency FB"/>
@@ -4637,7 +4315,6 @@
               </w:rPr>
               <w:t>check_out</w:t>
             </w:r>
-            <w:proofErr w:type="spellEnd"/>
           </w:p>
         </w:tc>
         <w:tc>
@@ -4660,7 +4337,6 @@
                 <w:szCs w:val="22"/>
               </w:rPr>
             </w:pPr>
-            <w:proofErr w:type="spellStart"/>
             <w:r>
               <w:rPr>
                 <w:rFonts w:ascii="Agency FB" w:hAnsi="Agency FB"/>
@@ -4669,25 +4345,23 @@
               </w:rPr>
               <w:t>viewOrders</w:t>
             </w:r>
-            <w:proofErr w:type="spellEnd"/>
-          </w:p>
-          <w:p>
-            <w:pPr>
-              <w:pBdr>
-                <w:top w:val="none" w:sz="0" w:space="0" w:color="auto"/>
-                <w:left w:val="none" w:sz="0" w:space="0" w:color="auto"/>
-                <w:bottom w:val="none" w:sz="0" w:space="0" w:color="auto"/>
-                <w:right w:val="none" w:sz="0" w:space="0" w:color="auto"/>
-                <w:between w:val="none" w:sz="0" w:space="0" w:color="auto"/>
-                <w:bar w:val="none" w:sz="0" w:color="auto"/>
-              </w:pBdr>
-              <w:rPr>
-                <w:rFonts w:ascii="Agency FB" w:hAnsi="Agency FB"/>
-                <w:sz w:val="22"/>
-                <w:szCs w:val="22"/>
-              </w:rPr>
-            </w:pPr>
-            <w:proofErr w:type="spellStart"/>
+          </w:p>
+          <w:p>
+            <w:pPr>
+              <w:pBdr>
+                <w:top w:val="none" w:sz="0" w:space="0" w:color="auto"/>
+                <w:left w:val="none" w:sz="0" w:space="0" w:color="auto"/>
+                <w:bottom w:val="none" w:sz="0" w:space="0" w:color="auto"/>
+                <w:right w:val="none" w:sz="0" w:space="0" w:color="auto"/>
+                <w:between w:val="none" w:sz="0" w:space="0" w:color="auto"/>
+                <w:bar w:val="none" w:sz="0" w:color="auto"/>
+              </w:pBdr>
+              <w:rPr>
+                <w:rFonts w:ascii="Agency FB" w:hAnsi="Agency FB"/>
+                <w:sz w:val="22"/>
+                <w:szCs w:val="22"/>
+              </w:rPr>
+            </w:pPr>
             <w:r>
               <w:rPr>
                 <w:rFonts w:ascii="Agency FB" w:hAnsi="Agency FB"/>
@@ -4696,7 +4370,6 @@
               </w:rPr>
               <w:t>cancelOrder</w:t>
             </w:r>
-            <w:proofErr w:type="spellEnd"/>
           </w:p>
         </w:tc>
         <w:tc>
@@ -4777,7 +4450,6 @@
                 <w:szCs w:val="22"/>
               </w:rPr>
             </w:pPr>
-            <w:proofErr w:type="spellStart"/>
             <w:r>
               <w:rPr>
                 <w:rFonts w:ascii="Agency FB" w:hAnsi="Agency FB"/>
@@ -4786,7 +4458,6 @@
               </w:rPr>
               <w:t>log_out</w:t>
             </w:r>
-            <w:proofErr w:type="spellEnd"/>
           </w:p>
         </w:tc>
         <w:tc>
@@ -4809,7 +4480,6 @@
                 <w:szCs w:val="22"/>
               </w:rPr>
             </w:pPr>
-            <w:proofErr w:type="spellStart"/>
             <w:r>
               <w:rPr>
                 <w:rFonts w:ascii="Agency FB" w:hAnsi="Agency FB"/>
@@ -4818,25 +4488,23 @@
               </w:rPr>
               <w:t>addProduct</w:t>
             </w:r>
-            <w:proofErr w:type="spellEnd"/>
-          </w:p>
-          <w:p>
-            <w:pPr>
-              <w:pBdr>
-                <w:top w:val="none" w:sz="0" w:space="0" w:color="auto"/>
-                <w:left w:val="none" w:sz="0" w:space="0" w:color="auto"/>
-                <w:bottom w:val="none" w:sz="0" w:space="0" w:color="auto"/>
-                <w:right w:val="none" w:sz="0" w:space="0" w:color="auto"/>
-                <w:between w:val="none" w:sz="0" w:space="0" w:color="auto"/>
-                <w:bar w:val="none" w:sz="0" w:color="auto"/>
-              </w:pBdr>
-              <w:rPr>
-                <w:rFonts w:ascii="Agency FB" w:hAnsi="Agency FB"/>
-                <w:sz w:val="22"/>
-                <w:szCs w:val="22"/>
-              </w:rPr>
-            </w:pPr>
-            <w:proofErr w:type="spellStart"/>
+          </w:p>
+          <w:p>
+            <w:pPr>
+              <w:pBdr>
+                <w:top w:val="none" w:sz="0" w:space="0" w:color="auto"/>
+                <w:left w:val="none" w:sz="0" w:space="0" w:color="auto"/>
+                <w:bottom w:val="none" w:sz="0" w:space="0" w:color="auto"/>
+                <w:right w:val="none" w:sz="0" w:space="0" w:color="auto"/>
+                <w:between w:val="none" w:sz="0" w:space="0" w:color="auto"/>
+                <w:bar w:val="none" w:sz="0" w:color="auto"/>
+              </w:pBdr>
+              <w:rPr>
+                <w:rFonts w:ascii="Agency FB" w:hAnsi="Agency FB"/>
+                <w:sz w:val="22"/>
+                <w:szCs w:val="22"/>
+              </w:rPr>
+            </w:pPr>
             <w:r>
               <w:rPr>
                 <w:rFonts w:ascii="Agency FB" w:hAnsi="Agency FB"/>
@@ -4845,25 +4513,23 @@
               </w:rPr>
               <w:t>editProduct</w:t>
             </w:r>
-            <w:proofErr w:type="spellEnd"/>
-          </w:p>
-          <w:p>
-            <w:pPr>
-              <w:pBdr>
-                <w:top w:val="none" w:sz="0" w:space="0" w:color="auto"/>
-                <w:left w:val="none" w:sz="0" w:space="0" w:color="auto"/>
-                <w:bottom w:val="none" w:sz="0" w:space="0" w:color="auto"/>
-                <w:right w:val="none" w:sz="0" w:space="0" w:color="auto"/>
-                <w:between w:val="none" w:sz="0" w:space="0" w:color="auto"/>
-                <w:bar w:val="none" w:sz="0" w:color="auto"/>
-              </w:pBdr>
-              <w:rPr>
-                <w:rFonts w:ascii="Agency FB" w:hAnsi="Agency FB"/>
-                <w:sz w:val="22"/>
-                <w:szCs w:val="22"/>
-              </w:rPr>
-            </w:pPr>
-            <w:proofErr w:type="spellStart"/>
+          </w:p>
+          <w:p>
+            <w:pPr>
+              <w:pBdr>
+                <w:top w:val="none" w:sz="0" w:space="0" w:color="auto"/>
+                <w:left w:val="none" w:sz="0" w:space="0" w:color="auto"/>
+                <w:bottom w:val="none" w:sz="0" w:space="0" w:color="auto"/>
+                <w:right w:val="none" w:sz="0" w:space="0" w:color="auto"/>
+                <w:between w:val="none" w:sz="0" w:space="0" w:color="auto"/>
+                <w:bar w:val="none" w:sz="0" w:color="auto"/>
+              </w:pBdr>
+              <w:rPr>
+                <w:rFonts w:ascii="Agency FB" w:hAnsi="Agency FB"/>
+                <w:sz w:val="22"/>
+                <w:szCs w:val="22"/>
+              </w:rPr>
+            </w:pPr>
             <w:r>
               <w:rPr>
                 <w:rFonts w:ascii="Agency FB" w:hAnsi="Agency FB"/>
@@ -4872,7 +4538,6 @@
               </w:rPr>
               <w:t>removeProduct</w:t>
             </w:r>
-            <w:proofErr w:type="spellEnd"/>
           </w:p>
         </w:tc>
         <w:tc>
@@ -4895,7 +4560,6 @@
                 <w:szCs w:val="22"/>
               </w:rPr>
             </w:pPr>
-            <w:proofErr w:type="spellStart"/>
             <w:r>
               <w:rPr>
                 <w:rFonts w:ascii="Agency FB" w:hAnsi="Agency FB"/>
@@ -4904,25 +4568,23 @@
               </w:rPr>
               <w:t>addStation</w:t>
             </w:r>
-            <w:proofErr w:type="spellEnd"/>
-          </w:p>
-          <w:p>
-            <w:pPr>
-              <w:pBdr>
-                <w:top w:val="none" w:sz="0" w:space="0" w:color="auto"/>
-                <w:left w:val="none" w:sz="0" w:space="0" w:color="auto"/>
-                <w:bottom w:val="none" w:sz="0" w:space="0" w:color="auto"/>
-                <w:right w:val="none" w:sz="0" w:space="0" w:color="auto"/>
-                <w:between w:val="none" w:sz="0" w:space="0" w:color="auto"/>
-                <w:bar w:val="none" w:sz="0" w:color="auto"/>
-              </w:pBdr>
-              <w:rPr>
-                <w:rFonts w:ascii="Agency FB" w:hAnsi="Agency FB"/>
-                <w:sz w:val="22"/>
-                <w:szCs w:val="22"/>
-              </w:rPr>
-            </w:pPr>
-            <w:proofErr w:type="spellStart"/>
+          </w:p>
+          <w:p>
+            <w:pPr>
+              <w:pBdr>
+                <w:top w:val="none" w:sz="0" w:space="0" w:color="auto"/>
+                <w:left w:val="none" w:sz="0" w:space="0" w:color="auto"/>
+                <w:bottom w:val="none" w:sz="0" w:space="0" w:color="auto"/>
+                <w:right w:val="none" w:sz="0" w:space="0" w:color="auto"/>
+                <w:between w:val="none" w:sz="0" w:space="0" w:color="auto"/>
+                <w:bar w:val="none" w:sz="0" w:color="auto"/>
+              </w:pBdr>
+              <w:rPr>
+                <w:rFonts w:ascii="Agency FB" w:hAnsi="Agency FB"/>
+                <w:sz w:val="22"/>
+                <w:szCs w:val="22"/>
+              </w:rPr>
+            </w:pPr>
             <w:r>
               <w:rPr>
                 <w:rFonts w:ascii="Agency FB" w:hAnsi="Agency FB"/>
@@ -4931,25 +4593,23 @@
               </w:rPr>
               <w:t>editStation</w:t>
             </w:r>
-            <w:proofErr w:type="spellEnd"/>
-          </w:p>
-          <w:p>
-            <w:pPr>
-              <w:pBdr>
-                <w:top w:val="none" w:sz="0" w:space="0" w:color="auto"/>
-                <w:left w:val="none" w:sz="0" w:space="0" w:color="auto"/>
-                <w:bottom w:val="none" w:sz="0" w:space="0" w:color="auto"/>
-                <w:right w:val="none" w:sz="0" w:space="0" w:color="auto"/>
-                <w:between w:val="none" w:sz="0" w:space="0" w:color="auto"/>
-                <w:bar w:val="none" w:sz="0" w:color="auto"/>
-              </w:pBdr>
-              <w:rPr>
-                <w:rFonts w:ascii="Agency FB" w:hAnsi="Agency FB"/>
-                <w:sz w:val="22"/>
-                <w:szCs w:val="22"/>
-              </w:rPr>
-            </w:pPr>
-            <w:proofErr w:type="spellStart"/>
+          </w:p>
+          <w:p>
+            <w:pPr>
+              <w:pBdr>
+                <w:top w:val="none" w:sz="0" w:space="0" w:color="auto"/>
+                <w:left w:val="none" w:sz="0" w:space="0" w:color="auto"/>
+                <w:bottom w:val="none" w:sz="0" w:space="0" w:color="auto"/>
+                <w:right w:val="none" w:sz="0" w:space="0" w:color="auto"/>
+                <w:between w:val="none" w:sz="0" w:space="0" w:color="auto"/>
+                <w:bar w:val="none" w:sz="0" w:color="auto"/>
+              </w:pBdr>
+              <w:rPr>
+                <w:rFonts w:ascii="Agency FB" w:hAnsi="Agency FB"/>
+                <w:sz w:val="22"/>
+                <w:szCs w:val="22"/>
+              </w:rPr>
+            </w:pPr>
             <w:r>
               <w:rPr>
                 <w:rFonts w:ascii="Agency FB" w:hAnsi="Agency FB"/>
@@ -4958,7 +4618,6 @@
               </w:rPr>
               <w:t>removeStation</w:t>
             </w:r>
-            <w:proofErr w:type="spellEnd"/>
           </w:p>
         </w:tc>
         <w:tc>
@@ -5083,7 +4742,6 @@
                 <w:szCs w:val="22"/>
               </w:rPr>
             </w:pPr>
-            <w:proofErr w:type="spellStart"/>
             <w:r>
               <w:rPr>
                 <w:rFonts w:ascii="Agency FB" w:hAnsi="Agency FB"/>
@@ -5092,7 +4750,6 @@
               </w:rPr>
               <w:t>log_out</w:t>
             </w:r>
-            <w:proofErr w:type="spellEnd"/>
           </w:p>
         </w:tc>
         <w:tc>
@@ -5203,7 +4860,6 @@
                 <w:szCs w:val="22"/>
               </w:rPr>
             </w:pPr>
-            <w:proofErr w:type="spellStart"/>
             <w:r>
               <w:rPr>
                 <w:rFonts w:ascii="Agency FB" w:hAnsi="Agency FB"/>
@@ -5212,25 +4868,23 @@
               </w:rPr>
               <w:t>viewReservation</w:t>
             </w:r>
-            <w:proofErr w:type="spellEnd"/>
-          </w:p>
-          <w:p>
-            <w:pPr>
-              <w:pBdr>
-                <w:top w:val="none" w:sz="0" w:space="0" w:color="auto"/>
-                <w:left w:val="none" w:sz="0" w:space="0" w:color="auto"/>
-                <w:bottom w:val="none" w:sz="0" w:space="0" w:color="auto"/>
-                <w:right w:val="none" w:sz="0" w:space="0" w:color="auto"/>
-                <w:between w:val="none" w:sz="0" w:space="0" w:color="auto"/>
-                <w:bar w:val="none" w:sz="0" w:color="auto"/>
-              </w:pBdr>
-              <w:rPr>
-                <w:rFonts w:ascii="Agency FB" w:hAnsi="Agency FB"/>
-                <w:sz w:val="22"/>
-                <w:szCs w:val="22"/>
-              </w:rPr>
-            </w:pPr>
-            <w:proofErr w:type="spellStart"/>
+          </w:p>
+          <w:p>
+            <w:pPr>
+              <w:pBdr>
+                <w:top w:val="none" w:sz="0" w:space="0" w:color="auto"/>
+                <w:left w:val="none" w:sz="0" w:space="0" w:color="auto"/>
+                <w:bottom w:val="none" w:sz="0" w:space="0" w:color="auto"/>
+                <w:right w:val="none" w:sz="0" w:space="0" w:color="auto"/>
+                <w:between w:val="none" w:sz="0" w:space="0" w:color="auto"/>
+                <w:bar w:val="none" w:sz="0" w:color="auto"/>
+              </w:pBdr>
+              <w:rPr>
+                <w:rFonts w:ascii="Agency FB" w:hAnsi="Agency FB"/>
+                <w:sz w:val="22"/>
+                <w:szCs w:val="22"/>
+              </w:rPr>
+            </w:pPr>
             <w:r>
               <w:rPr>
                 <w:rFonts w:ascii="Agency FB" w:hAnsi="Agency FB"/>
@@ -5239,25 +4893,23 @@
               </w:rPr>
               <w:t>editReservation</w:t>
             </w:r>
-            <w:proofErr w:type="spellEnd"/>
-          </w:p>
-          <w:p>
-            <w:pPr>
-              <w:pBdr>
-                <w:top w:val="none" w:sz="0" w:space="0" w:color="auto"/>
-                <w:left w:val="none" w:sz="0" w:space="0" w:color="auto"/>
-                <w:bottom w:val="none" w:sz="0" w:space="0" w:color="auto"/>
-                <w:right w:val="none" w:sz="0" w:space="0" w:color="auto"/>
-                <w:between w:val="none" w:sz="0" w:space="0" w:color="auto"/>
-                <w:bar w:val="none" w:sz="0" w:color="auto"/>
-              </w:pBdr>
-              <w:rPr>
-                <w:rFonts w:ascii="Agency FB" w:hAnsi="Agency FB"/>
-                <w:sz w:val="22"/>
-                <w:szCs w:val="22"/>
-              </w:rPr>
-            </w:pPr>
-            <w:proofErr w:type="spellStart"/>
+          </w:p>
+          <w:p>
+            <w:pPr>
+              <w:pBdr>
+                <w:top w:val="none" w:sz="0" w:space="0" w:color="auto"/>
+                <w:left w:val="none" w:sz="0" w:space="0" w:color="auto"/>
+                <w:bottom w:val="none" w:sz="0" w:space="0" w:color="auto"/>
+                <w:right w:val="none" w:sz="0" w:space="0" w:color="auto"/>
+                <w:between w:val="none" w:sz="0" w:space="0" w:color="auto"/>
+                <w:bar w:val="none" w:sz="0" w:color="auto"/>
+              </w:pBdr>
+              <w:rPr>
+                <w:rFonts w:ascii="Agency FB" w:hAnsi="Agency FB"/>
+                <w:sz w:val="22"/>
+                <w:szCs w:val="22"/>
+              </w:rPr>
+            </w:pPr>
             <w:r>
               <w:rPr>
                 <w:rFonts w:ascii="Agency FB" w:hAnsi="Agency FB"/>
@@ -5266,7 +4918,6 @@
               </w:rPr>
               <w:t>filterReservation</w:t>
             </w:r>
-            <w:proofErr w:type="spellEnd"/>
           </w:p>
         </w:tc>
       </w:tr>
@@ -5325,7 +4976,6 @@
                 <w:szCs w:val="22"/>
               </w:rPr>
             </w:pPr>
-            <w:proofErr w:type="spellStart"/>
             <w:r>
               <w:rPr>
                 <w:rFonts w:ascii="Agency FB" w:hAnsi="Agency FB"/>
@@ -5334,7 +4984,6 @@
               </w:rPr>
               <w:t>log_out</w:t>
             </w:r>
-            <w:proofErr w:type="spellEnd"/>
           </w:p>
         </w:tc>
         <w:tc>
@@ -5423,7 +5072,6 @@
                 <w:szCs w:val="22"/>
               </w:rPr>
             </w:pPr>
-            <w:proofErr w:type="spellStart"/>
             <w:r>
               <w:rPr>
                 <w:rFonts w:ascii="Agency FB" w:hAnsi="Agency FB"/>
@@ -5432,25 +5080,23 @@
               </w:rPr>
               <w:t>viewOrders</w:t>
             </w:r>
-            <w:proofErr w:type="spellEnd"/>
-          </w:p>
-          <w:p>
-            <w:pPr>
-              <w:pBdr>
-                <w:top w:val="none" w:sz="0" w:space="0" w:color="auto"/>
-                <w:left w:val="none" w:sz="0" w:space="0" w:color="auto"/>
-                <w:bottom w:val="none" w:sz="0" w:space="0" w:color="auto"/>
-                <w:right w:val="none" w:sz="0" w:space="0" w:color="auto"/>
-                <w:between w:val="none" w:sz="0" w:space="0" w:color="auto"/>
-                <w:bar w:val="none" w:sz="0" w:color="auto"/>
-              </w:pBdr>
-              <w:rPr>
-                <w:rFonts w:ascii="Agency FB" w:hAnsi="Agency FB"/>
-                <w:sz w:val="22"/>
-                <w:szCs w:val="22"/>
-              </w:rPr>
-            </w:pPr>
-            <w:proofErr w:type="spellStart"/>
+          </w:p>
+          <w:p>
+            <w:pPr>
+              <w:pBdr>
+                <w:top w:val="none" w:sz="0" w:space="0" w:color="auto"/>
+                <w:left w:val="none" w:sz="0" w:space="0" w:color="auto"/>
+                <w:bottom w:val="none" w:sz="0" w:space="0" w:color="auto"/>
+                <w:right w:val="none" w:sz="0" w:space="0" w:color="auto"/>
+                <w:between w:val="none" w:sz="0" w:space="0" w:color="auto"/>
+                <w:bar w:val="none" w:sz="0" w:color="auto"/>
+              </w:pBdr>
+              <w:rPr>
+                <w:rFonts w:ascii="Agency FB" w:hAnsi="Agency FB"/>
+                <w:sz w:val="22"/>
+                <w:szCs w:val="22"/>
+              </w:rPr>
+            </w:pPr>
             <w:r>
               <w:rPr>
                 <w:rFonts w:ascii="Agency FB" w:hAnsi="Agency FB"/>
@@ -5459,25 +5105,23 @@
               </w:rPr>
               <w:t>editOrders</w:t>
             </w:r>
-            <w:proofErr w:type="spellEnd"/>
-          </w:p>
-          <w:p>
-            <w:pPr>
-              <w:pBdr>
-                <w:top w:val="none" w:sz="0" w:space="0" w:color="auto"/>
-                <w:left w:val="none" w:sz="0" w:space="0" w:color="auto"/>
-                <w:bottom w:val="none" w:sz="0" w:space="0" w:color="auto"/>
-                <w:right w:val="none" w:sz="0" w:space="0" w:color="auto"/>
-                <w:between w:val="none" w:sz="0" w:space="0" w:color="auto"/>
-                <w:bar w:val="none" w:sz="0" w:color="auto"/>
-              </w:pBdr>
-              <w:rPr>
-                <w:rFonts w:ascii="Agency FB" w:hAnsi="Agency FB"/>
-                <w:sz w:val="22"/>
-                <w:szCs w:val="22"/>
-              </w:rPr>
-            </w:pPr>
-            <w:proofErr w:type="spellStart"/>
+          </w:p>
+          <w:p>
+            <w:pPr>
+              <w:pBdr>
+                <w:top w:val="none" w:sz="0" w:space="0" w:color="auto"/>
+                <w:left w:val="none" w:sz="0" w:space="0" w:color="auto"/>
+                <w:bottom w:val="none" w:sz="0" w:space="0" w:color="auto"/>
+                <w:right w:val="none" w:sz="0" w:space="0" w:color="auto"/>
+                <w:between w:val="none" w:sz="0" w:space="0" w:color="auto"/>
+                <w:bar w:val="none" w:sz="0" w:color="auto"/>
+              </w:pBdr>
+              <w:rPr>
+                <w:rFonts w:ascii="Agency FB" w:hAnsi="Agency FB"/>
+                <w:sz w:val="22"/>
+                <w:szCs w:val="22"/>
+              </w:rPr>
+            </w:pPr>
             <w:r>
               <w:rPr>
                 <w:rFonts w:ascii="Agency FB" w:hAnsi="Agency FB"/>
@@ -5486,7 +5130,6 @@
               </w:rPr>
               <w:t>filterOrders</w:t>
             </w:r>
-            <w:proofErr w:type="spellEnd"/>
           </w:p>
         </w:tc>
         <w:tc>
@@ -5590,21 +5233,7 @@
         <w:rPr>
           <w:rFonts w:ascii="Agency FB" w:hAnsi="Agency FB"/>
         </w:rPr>
-        <w:t xml:space="preserve">Esso si occuperà di smistare le varie richieste delle Java </w:t>
-      </w:r>
-      <w:proofErr w:type="spellStart"/>
-      <w:r>
-        <w:rPr>
-          <w:rFonts w:ascii="Agency FB" w:hAnsi="Agency FB"/>
-        </w:rPr>
-        <w:t>Servlet</w:t>
-      </w:r>
-      <w:proofErr w:type="spellEnd"/>
-      <w:r>
-        <w:rPr>
-          <w:rFonts w:ascii="Agency FB" w:hAnsi="Agency FB"/>
-        </w:rPr>
-        <w:t xml:space="preserve">, pronte ad inserire le loro risposte nelle pagine JSP che si occuperanno di farle visualizzare in modo corretto all’utente. </w:t>
+        <w:t xml:space="preserve">Esso si occuperà di smistare le varie richieste delle Java Servlet, pronte ad inserire le loro risposte nelle pagine JSP che si occuperanno di farle visualizzare in modo corretto all’utente. </w:t>
       </w:r>
     </w:p>
     <w:p>
@@ -5635,9 +5264,16 @@
           <w:sz w:val="28"/>
           <w:szCs w:val="28"/>
         </w:rPr>
-        <w:t xml:space="preserve">Condizione </w:t>
-      </w:r>
-      <w:proofErr w:type="spellStart"/>
+        <w:t>Condizione Boundary</w:t>
+      </w:r>
+    </w:p>
+    <w:p>
+      <w:pPr>
+        <w:rPr>
+          <w:rFonts w:ascii="Agency FB" w:hAnsi="Agency FB"/>
+          <w:color w:val="auto"/>
+        </w:rPr>
+      </w:pPr>
       <w:r>
         <w:rPr>
           <w:rFonts w:ascii="Agency FB" w:hAnsi="Agency FB"/>
@@ -5647,26 +5283,6 @@
           <w:sz w:val="28"/>
           <w:szCs w:val="28"/>
         </w:rPr>
-        <w:t>Boundary</w:t>
-      </w:r>
-      <w:proofErr w:type="spellEnd"/>
-    </w:p>
-    <w:p>
-      <w:pPr>
-        <w:rPr>
-          <w:rFonts w:ascii="Agency FB" w:hAnsi="Agency FB"/>
-          <w:color w:val="auto"/>
-        </w:rPr>
-      </w:pPr>
-      <w:r>
-        <w:rPr>
-          <w:rFonts w:ascii="Agency FB" w:hAnsi="Agency FB"/>
-          <w:b/>
-          <w:bCs/>
-          <w:color w:val="auto"/>
-          <w:sz w:val="28"/>
-          <w:szCs w:val="28"/>
-        </w:rPr>
         <w:tab/>
       </w:r>
       <w:r>
@@ -5707,46 +5323,20 @@
         <w:tab/>
         <w:t>-</w:t>
       </w:r>
-      <w:proofErr w:type="spellStart"/>
       <w:r>
         <w:rPr>
           <w:rFonts w:ascii="Agency FB" w:hAnsi="Agency FB"/>
           <w:color w:val="auto"/>
           <w:u w:val="single"/>
         </w:rPr>
-        <w:t>Shutdown</w:t>
-      </w:r>
-      <w:proofErr w:type="spellEnd"/>
+        <w:t>Shutdown del sistema</w:t>
+      </w:r>
       <w:r>
         <w:rPr>
           <w:rFonts w:ascii="Agency FB" w:hAnsi="Agency FB"/>
           <w:color w:val="auto"/>
-          <w:u w:val="single"/>
-        </w:rPr>
-        <w:t xml:space="preserve"> del sistema</w:t>
-      </w:r>
-      <w:r>
-        <w:rPr>
-          <w:rFonts w:ascii="Agency FB" w:hAnsi="Agency FB"/>
-          <w:color w:val="auto"/>
-        </w:rPr>
-        <w:t xml:space="preserve">: L’amministratore si occupa di far smettere di funzionare il server con il comando di </w:t>
-      </w:r>
-      <w:proofErr w:type="spellStart"/>
-      <w:r>
-        <w:rPr>
-          <w:rFonts w:ascii="Agency FB" w:hAnsi="Agency FB"/>
-          <w:color w:val="auto"/>
-        </w:rPr>
-        <w:t>shutdown</w:t>
-      </w:r>
-      <w:proofErr w:type="spellEnd"/>
-      <w:r>
-        <w:rPr>
-          <w:rFonts w:ascii="Agency FB" w:hAnsi="Agency FB"/>
-          <w:color w:val="auto"/>
-        </w:rPr>
-        <w:t>; il sistema è reso non funzionabile e chiude tutti i servizi.</w:t>
+        </w:rPr>
+        <w:t>: L’amministratore si occupa di far smettere di funzionare il server con il comando di shutdown; il sistema è reso non funzionabile e chiude tutti i servizi.</w:t>
       </w:r>
     </w:p>
     <w:p>
@@ -6039,21 +5629,12 @@
           <w:color w:val="auto"/>
         </w:rPr>
       </w:pPr>
-      <w:proofErr w:type="spellStart"/>
       <w:r>
         <w:rPr>
           <w:rFonts w:ascii="Agency FB" w:hAnsi="Agency FB"/>
           <w:color w:val="auto"/>
         </w:rPr>
-        <w:t>Profile</w:t>
-      </w:r>
-      <w:proofErr w:type="spellEnd"/>
-      <w:r>
-        <w:rPr>
-          <w:rFonts w:ascii="Agency FB" w:hAnsi="Agency FB"/>
-          <w:color w:val="auto"/>
-        </w:rPr>
-        <w:t xml:space="preserve"> Service</w:t>
+        <w:t>Profile Service</w:t>
       </w:r>
     </w:p>
     <w:tbl>
@@ -6216,44 +5797,19 @@
           <w:color w:val="auto"/>
         </w:rPr>
       </w:pPr>
-      <w:proofErr w:type="spellStart"/>
       <w:r>
         <w:rPr>
           <w:rFonts w:ascii="Agency FB" w:hAnsi="Agency FB"/>
           <w:color w:val="auto"/>
         </w:rPr>
-        <w:t>Catalog</w:t>
-      </w:r>
-      <w:proofErr w:type="spellEnd"/>
+        <w:t>Catalog Service</w:t>
+      </w:r>
       <w:r>
         <w:rPr>
           <w:rFonts w:ascii="Agency FB" w:hAnsi="Agency FB"/>
           <w:color w:val="auto"/>
         </w:rPr>
-        <w:t xml:space="preserve"> Service</w:t>
-      </w:r>
-      <w:r>
-        <w:rPr>
-          <w:rFonts w:ascii="Agency FB" w:hAnsi="Agency FB"/>
-          <w:color w:val="auto"/>
-        </w:rPr>
-        <w:t xml:space="preserve"> (User </w:t>
-      </w:r>
-      <w:proofErr w:type="spellStart"/>
-      <w:r>
-        <w:rPr>
-          <w:rFonts w:ascii="Agency FB" w:hAnsi="Agency FB"/>
-          <w:color w:val="auto"/>
-        </w:rPr>
-        <w:t>View</w:t>
-      </w:r>
-      <w:proofErr w:type="spellEnd"/>
-      <w:r>
-        <w:rPr>
-          <w:rFonts w:ascii="Agency FB" w:hAnsi="Agency FB"/>
-          <w:color w:val="auto"/>
-        </w:rPr>
-        <w:t>)</w:t>
+        <w:t xml:space="preserve"> (User View)</w:t>
       </w:r>
     </w:p>
     <w:tbl>
@@ -6386,23 +5942,7 @@
                 <w:rFonts w:ascii="Agency FB" w:hAnsi="Agency FB"/>
                 <w:color w:val="auto"/>
               </w:rPr>
-              <w:t xml:space="preserve">Consente ad un utente di poter visualizzare dettagli di un gioco quali la descrizione, il prezzo </w:t>
-            </w:r>
-            <w:proofErr w:type="spellStart"/>
-            <w:r>
-              <w:rPr>
-                <w:rFonts w:ascii="Agency FB" w:hAnsi="Agency FB"/>
-                <w:color w:val="auto"/>
-              </w:rPr>
-              <w:t>etc</w:t>
-            </w:r>
-            <w:proofErr w:type="spellEnd"/>
-            <w:r>
-              <w:rPr>
-                <w:rFonts w:ascii="Agency FB" w:hAnsi="Agency FB"/>
-                <w:color w:val="auto"/>
-              </w:rPr>
-              <w:t>…</w:t>
+              <w:t>Consente ad un utente di poter visualizzare dettagli di un gioco quali la descrizione, il prezzo etc…</w:t>
             </w:r>
           </w:p>
         </w:tc>
@@ -6526,23 +6066,7 @@
                 <w:rFonts w:ascii="Agency FB" w:hAnsi="Agency FB"/>
                 <w:color w:val="auto"/>
               </w:rPr>
-              <w:t xml:space="preserve">Consente ad un utente di poter visualizzare dettagli di un tavolo prenotabile quali gli orari disponibili, il prezzo </w:t>
-            </w:r>
-            <w:proofErr w:type="spellStart"/>
-            <w:r>
-              <w:rPr>
-                <w:rFonts w:ascii="Agency FB" w:hAnsi="Agency FB"/>
-                <w:color w:val="auto"/>
-              </w:rPr>
-              <w:t>etc</w:t>
-            </w:r>
-            <w:proofErr w:type="spellEnd"/>
-            <w:r>
-              <w:rPr>
-                <w:rFonts w:ascii="Agency FB" w:hAnsi="Agency FB"/>
-                <w:color w:val="auto"/>
-              </w:rPr>
-              <w:t>…</w:t>
+              <w:t>Consente ad un utente di poter visualizzare dettagli di un tavolo prenotabile quali gli orari disponibili, il prezzo etc…</w:t>
             </w:r>
           </w:p>
         </w:tc>
@@ -7231,23 +6755,7 @@
           <w:rFonts w:ascii="Agency FB" w:hAnsi="Agency FB"/>
           <w:color w:val="auto"/>
         </w:rPr>
-        <w:t xml:space="preserve">Order Service (User </w:t>
-      </w:r>
-      <w:proofErr w:type="spellStart"/>
-      <w:r>
-        <w:rPr>
-          <w:rFonts w:ascii="Agency FB" w:hAnsi="Agency FB"/>
-          <w:color w:val="auto"/>
-        </w:rPr>
-        <w:t>View</w:t>
-      </w:r>
-      <w:proofErr w:type="spellEnd"/>
-      <w:r>
-        <w:rPr>
-          <w:rFonts w:ascii="Agency FB" w:hAnsi="Agency FB"/>
-          <w:color w:val="auto"/>
-        </w:rPr>
-        <w:t>)</w:t>
+        <w:t>Order Service (User View)</w:t>
       </w:r>
     </w:p>
     <w:tbl>
@@ -7417,53 +6925,12 @@
           <w:color w:val="auto"/>
         </w:rPr>
       </w:pPr>
-      <w:proofErr w:type="spellStart"/>
       <w:r>
         <w:rPr>
           <w:rFonts w:ascii="Agency FB" w:hAnsi="Agency FB"/>
           <w:color w:val="auto"/>
         </w:rPr>
-        <w:t>Catalog</w:t>
-      </w:r>
-      <w:proofErr w:type="spellEnd"/>
-      <w:r>
-        <w:rPr>
-          <w:rFonts w:ascii="Agency FB" w:hAnsi="Agency FB"/>
-          <w:color w:val="auto"/>
-        </w:rPr>
-        <w:t xml:space="preserve"> Service (</w:t>
-      </w:r>
-      <w:proofErr w:type="spellStart"/>
-      <w:r>
-        <w:rPr>
-          <w:rFonts w:ascii="Agency FB" w:hAnsi="Agency FB"/>
-          <w:color w:val="auto"/>
-        </w:rPr>
-        <w:t>Catalog</w:t>
-      </w:r>
-      <w:proofErr w:type="spellEnd"/>
-      <w:r>
-        <w:rPr>
-          <w:rFonts w:ascii="Agency FB" w:hAnsi="Agency FB"/>
-          <w:color w:val="auto"/>
-        </w:rPr>
-        <w:t xml:space="preserve"> Manager </w:t>
-      </w:r>
-      <w:proofErr w:type="spellStart"/>
-      <w:r>
-        <w:rPr>
-          <w:rFonts w:ascii="Agency FB" w:hAnsi="Agency FB"/>
-          <w:color w:val="auto"/>
-        </w:rPr>
-        <w:t>View</w:t>
-      </w:r>
-      <w:proofErr w:type="spellEnd"/>
-      <w:r>
-        <w:rPr>
-          <w:rFonts w:ascii="Agency FB" w:hAnsi="Agency FB"/>
-          <w:color w:val="auto"/>
-        </w:rPr>
-        <w:t>)</w:t>
+        <w:t>Catalog Service (Catalog Manager View)</w:t>
       </w:r>
     </w:p>
     <w:tbl>
@@ -7684,21 +7151,12 @@
           <w:color w:val="auto"/>
         </w:rPr>
       </w:pPr>
-      <w:proofErr w:type="spellStart"/>
       <w:r>
         <w:rPr>
           <w:rFonts w:ascii="Agency FB" w:hAnsi="Agency FB"/>
           <w:color w:val="auto"/>
         </w:rPr>
-        <w:t>Reservation</w:t>
-      </w:r>
-      <w:proofErr w:type="spellEnd"/>
-      <w:r>
-        <w:rPr>
-          <w:rFonts w:ascii="Agency FB" w:hAnsi="Agency FB"/>
-          <w:color w:val="auto"/>
-        </w:rPr>
-        <w:t xml:space="preserve"> Service</w:t>
+        <w:t>Reservation Service</w:t>
       </w:r>
     </w:p>
     <w:tbl>
@@ -7921,23 +7379,7 @@
           <w:rFonts w:ascii="Agency FB" w:hAnsi="Agency FB"/>
           <w:color w:val="auto"/>
         </w:rPr>
-        <w:t xml:space="preserve">Order Service (Order Manager </w:t>
-      </w:r>
-      <w:proofErr w:type="spellStart"/>
-      <w:r>
-        <w:rPr>
-          <w:rFonts w:ascii="Agency FB" w:hAnsi="Agency FB"/>
-          <w:color w:val="auto"/>
-        </w:rPr>
-        <w:t>View</w:t>
-      </w:r>
-      <w:proofErr w:type="spellEnd"/>
-      <w:r>
-        <w:rPr>
-          <w:rFonts w:ascii="Agency FB" w:hAnsi="Agency FB"/>
-          <w:color w:val="auto"/>
-        </w:rPr>
-        <w:t>)</w:t>
+        <w:t>Order Service (Order Manager View)</w:t>
       </w:r>
     </w:p>
     <w:tbl>
@@ -8127,37 +7569,12 @@
                 <w:color w:val="auto"/>
               </w:rPr>
             </w:pPr>
-            <w:proofErr w:type="spellStart"/>
-            <w:r>
-              <w:rPr>
-                <w:rFonts w:ascii="Agency FB" w:hAnsi="Agency FB"/>
-                <w:color w:val="auto"/>
-              </w:rPr>
-              <w:t>onsente</w:t>
-            </w:r>
-            <w:proofErr w:type="spellEnd"/>
-            <w:r>
-              <w:rPr>
-                <w:rFonts w:ascii="Agency FB" w:hAnsi="Agency FB"/>
-                <w:color w:val="auto"/>
-              </w:rPr>
-              <w:t xml:space="preserve"> al gestore degli ordini di poter visualizzare la lista degli ordini con un erto </w:t>
-            </w:r>
-            <w:proofErr w:type="spellStart"/>
-            <w:r>
-              <w:rPr>
-                <w:rFonts w:ascii="Agency FB" w:hAnsi="Agency FB"/>
-                <w:color w:val="auto"/>
-              </w:rPr>
-              <w:t>riterio</w:t>
-            </w:r>
-            <w:proofErr w:type="spellEnd"/>
-            <w:r>
-              <w:rPr>
-                <w:rFonts w:ascii="Agency FB" w:hAnsi="Agency FB"/>
-                <w:color w:val="auto"/>
-              </w:rPr>
-              <w:t xml:space="preserve"> effettuati su tutto il sistema</w:t>
+            <w:r>
+              <w:rPr>
+                <w:rFonts w:ascii="Agency FB" w:hAnsi="Agency FB"/>
+                <w:color w:val="auto"/>
+              </w:rPr>
+              <w:t>onsente al gestore degli ordini di poter visualizzare la lista degli ordini con un erto riterio effettuati su tutto il sistema</w:t>
             </w:r>
           </w:p>
         </w:tc>

</xml_diff>